<commit_message>
Update neue Kontonummer und kleine Korrekturen am Vertragswerk
</commit_message>
<xml_diff>
--- a/src/main/resources/templates/Offerte.docx
+++ b/src/main/resources/templates/Offerte.docx
@@ -867,6 +867,16 @@
                 <w:shd w:val="clear" w:color="auto" w:fill="FFFFFF"/>
               </w:rPr>
               <w:t>Einstellbox Nr.</w:t>
+            </w:r>
+            <w:r>
+              <w:rPr>
+                <w:rFonts w:ascii="Arial" w:hAnsi="Arial" w:cs="Arial"/>
+                <w:color w:val="333333"/>
+                <w:sz w:val="19"/>
+                <w:szCs w:val="19"/>
+                <w:shd w:val="clear" w:color="auto" w:fill="FFFFFF"/>
+              </w:rPr>
+              <w:t>:</w:t>
             </w:r>
             <w:r>
               <w:rPr>
@@ -2457,16 +2467,8 @@
                           </w:rPr>
                           <w:t>, inkl. Wasserverbrauch</w:t>
                         </w:r>
-                        <w:r>
-                          <w:rPr>
-                            <w:rFonts w:ascii="Arial" w:hAnsi="Arial" w:cs="Arial"/>
-                            <w:color w:val="333333"/>
-                            <w:sz w:val="18"/>
-                            <w:szCs w:val="18"/>
-                            <w:shd w:val="clear" w:color="auto" w:fill="FFFFFF"/>
-                          </w:rPr>
-                          <w:t>. WC in Box nach Absprache siehe Bemerkungen.</w:t>
-                        </w:r>
+                        <w:bookmarkStart w:id="10" w:name="_GoBack"/>
+                        <w:bookmarkEnd w:id="10"/>
                         <w:r>
                           <w:rPr>
                             <w:rFonts w:ascii="Arial" w:hAnsi="Arial" w:cs="Arial"/>
@@ -4110,7 +4112,47 @@
                             <w:szCs w:val="19"/>
                             <w:shd w:val="clear" w:color="auto" w:fill="FFFFFF"/>
                           </w:rPr>
-                          <w:t>(zahlbar bei Vertragsunterzeichnung auf das Konto 45-87-4 siehe Punkt 12 Bankverbindung).</w:t>
+                          <w:t xml:space="preserve">(zahlbar bei Vertragsunterzeichnung auf </w:t>
+                        </w:r>
+                        <w:r>
+                          <w:rPr>
+                            <w:rFonts w:ascii="Arial" w:hAnsi="Arial" w:cs="Arial"/>
+                            <w:color w:val="333333"/>
+                            <w:sz w:val="19"/>
+                            <w:szCs w:val="19"/>
+                            <w:shd w:val="clear" w:color="auto" w:fill="FFFFFF"/>
+                          </w:rPr>
+                          <w:t xml:space="preserve">das Konto </w:t>
+                        </w:r>
+                        <w:r>
+                          <w:rPr>
+                            <w:rFonts w:ascii="Arial" w:hAnsi="Arial" w:cs="Arial"/>
+                            <w:bCs/>
+                            <w:color w:val="333333"/>
+                            <w:sz w:val="19"/>
+                            <w:szCs w:val="19"/>
+                          </w:rPr>
+                          <w:t>262-137375.02B</w:t>
+                        </w:r>
+                        <w:r>
+                          <w:rPr>
+                            <w:rFonts w:ascii="Arial" w:hAnsi="Arial" w:cs="Arial"/>
+                            <w:color w:val="333333"/>
+                            <w:sz w:val="19"/>
+                            <w:szCs w:val="19"/>
+                            <w:shd w:val="clear" w:color="auto" w:fill="FFFFFF"/>
+                          </w:rPr>
+                          <w:t xml:space="preserve"> siehe Punkt 14</w:t>
+                        </w:r>
+                        <w:r>
+                          <w:rPr>
+                            <w:rFonts w:ascii="Arial" w:hAnsi="Arial" w:cs="Arial"/>
+                            <w:color w:val="333333"/>
+                            <w:sz w:val="19"/>
+                            <w:szCs w:val="19"/>
+                            <w:shd w:val="clear" w:color="auto" w:fill="FFFFFF"/>
+                          </w:rPr>
+                          <w:t xml:space="preserve"> Bankverbindung).</w:t>
                         </w:r>
                       </w:p>
                     </w:tc>
@@ -4160,1598 +4202,6 @@
                             <w:id w:val="1068222234"/>
                             <w:placeholder>
                               <w:docPart w:val="BF6E8397FB3A4F01AE349B49A997F71C"/>
-                            </w:placeholder>
-                            <w:comboBox>
-                              <w:listItem w:value="Wählen Sie ein Element aus."/>
-                              <w:listItem w:displayText="halbjährig" w:value="halbjährig"/>
-                              <w:listItem w:displayText="monatlich" w:value="monatlich"/>
-                              <w:listItem w:displayText="vierteljährig" w:value="vierteljährig"/>
-                            </w:comboBox>
-                          </w:sdtPr>
-                          <w:sdtEndPr/>
-                          <w:sdtContent>
-                            <w:r>
-                              <w:rPr>
-                                <w:rFonts w:ascii="Arial" w:hAnsi="Arial" w:cs="Arial"/>
-                                <w:b/>
-                                <w:color w:val="333333"/>
-                                <w:sz w:val="19"/>
-                                <w:szCs w:val="19"/>
-                                <w:shd w:val="clear" w:color="auto" w:fill="FFFFFF"/>
-                              </w:rPr>
-                              <w:t>monatlich</w:t>
-                            </w:r>
-                          </w:sdtContent>
-                        </w:sdt>
-                        <w:r>
-                          <w:rPr>
-                            <w:rFonts w:ascii="Arial" w:hAnsi="Arial" w:cs="Arial"/>
-                            <w:color w:val="333333"/>
-                            <w:sz w:val="19"/>
-                            <w:szCs w:val="19"/>
-                            <w:shd w:val="clear" w:color="auto" w:fill="FFFFFF"/>
-                          </w:rPr>
-                          <w:t xml:space="preserve"> zu bezahlen. Bei verspäteter Zahlung verrechnet der Vermieter dem Mieter 5.0% (p. a.) einen Verzugszins vom geschuldeten Betrag ab dem Verfalltag. Die Verrechnung allfälliger Auslagen (z.B. Mahngebühren) bleibt vorbehalten.</w:t>
-                        </w:r>
-                      </w:p>
-                    </w:tc>
-                  </w:tr>
-                </w:tbl>
-                <w:p>
-                  <w:pPr>
-                    <w:rPr>
-                      <w:sz w:val="10"/>
-                      <w:szCs w:val="10"/>
-                    </w:rPr>
-                  </w:pPr>
-                  <w:r>
-                    <w:rPr>
-                      <w:sz w:val="19"/>
-                      <w:szCs w:val="19"/>
-                    </w:rPr>
-                    <w:br w:type="page"/>
-                  </w:r>
-                </w:p>
-              </w:tc>
-            </w:tr>
-          </w:tbl>
-          <w:p>
-            <w:pPr>
-              <w:rPr>
-                <w:rFonts w:ascii="Arial" w:hAnsi="Arial" w:cs="Arial"/>
-                <w:sz w:val="10"/>
-                <w:szCs w:val="10"/>
-              </w:rPr>
-            </w:pPr>
-          </w:p>
-        </w:tc>
-      </w:tr>
-      <w:tr>
-        <w:tc>
-          <w:tcPr>
-            <w:tcW w:w="9066" w:type="dxa"/>
-            <w:gridSpan w:val="2"/>
-          </w:tcPr>
-          <w:p>
-            <w:pPr>
-              <w:rPr>
-                <w:rFonts w:ascii="Arial" w:hAnsi="Arial" w:cs="Arial"/>
-                <w:b/>
-                <w:bCs/>
-                <w:color w:val="333333"/>
-                <w:sz w:val="6"/>
-                <w:szCs w:val="6"/>
-              </w:rPr>
-            </w:pPr>
-          </w:p>
-          <w:p>
-            <w:pPr>
-              <w:rPr>
-                <w:rFonts w:ascii="Arial" w:hAnsi="Arial" w:cs="Arial"/>
-                <w:sz w:val="6"/>
-                <w:szCs w:val="6"/>
-              </w:rPr>
-            </w:pPr>
-          </w:p>
-          <w:tbl>
-            <w:tblPr>
-              <w:tblStyle w:val="Tabellenraster"/>
-              <w:tblW w:w="0" w:type="auto"/>
-              <w:tblBorders>
-                <w:top w:val="none" w:sz="0" w:space="0" w:color="auto"/>
-                <w:left w:val="none" w:sz="0" w:space="0" w:color="auto"/>
-                <w:bottom w:val="none" w:sz="0" w:space="0" w:color="auto"/>
-                <w:right w:val="none" w:sz="0" w:space="0" w:color="auto"/>
-                <w:insideH w:val="none" w:sz="0" w:space="0" w:color="auto"/>
-                <w:insideV w:val="none" w:sz="0" w:space="0" w:color="auto"/>
-              </w:tblBorders>
-              <w:tblLook w:val="04A0" w:firstRow="1" w:lastRow="0" w:firstColumn="1" w:lastColumn="0" w:noHBand="0" w:noVBand="1"/>
-            </w:tblPr>
-            <w:tblGrid>
-              <w:gridCol w:w="8850"/>
-            </w:tblGrid>
-            <w:tr>
-              <w:tc>
-                <w:tcPr>
-                  <w:tcW w:w="9062" w:type="dxa"/>
-                </w:tcPr>
-                <w:p>
-                  <w:pPr>
-                    <w:rPr>
-                      <w:rFonts w:ascii="Arial" w:eastAsiaTheme="majorEastAsia" w:hAnsi="Arial" w:cs="Arial"/>
-                      <w:b/>
-                      <w:bCs/>
-                      <w:color w:val="333333"/>
-                      <w:sz w:val="19"/>
-                      <w:szCs w:val="19"/>
-                    </w:rPr>
-                  </w:pPr>
-                  <w:r>
-                    <w:rPr>
-                      <w:rFonts w:ascii="Arial" w:eastAsiaTheme="majorEastAsia" w:hAnsi="Arial" w:cs="Arial"/>
-                      <w:b/>
-                      <w:bCs/>
-                      <w:color w:val="333333"/>
-                      <w:sz w:val="19"/>
-                      <w:szCs w:val="19"/>
-                    </w:rPr>
-                    <w:t xml:space="preserve">  </w:t>
-                  </w:r>
-                  <w:commentRangeStart w:id="10"/>
-                  <w:r>
-                    <w:rPr>
-                      <w:rFonts w:ascii="Arial" w:eastAsiaTheme="majorEastAsia" w:hAnsi="Arial" w:cs="Arial"/>
-                      <w:b/>
-                      <w:bCs/>
-                      <w:color w:val="333333"/>
-                      <w:sz w:val="19"/>
-                      <w:szCs w:val="19"/>
-                    </w:rPr>
-                    <w:t>Mietzins</w:t>
-                  </w:r>
-                  <w:commentRangeEnd w:id="10"/>
-                  <w:r>
-                    <w:rPr>
-                      <w:rStyle w:val="Kommentarzeichen"/>
-                      <w:b/>
-                      <w:bCs/>
-                      <w:sz w:val="19"/>
-                      <w:szCs w:val="19"/>
-                    </w:rPr>
-                    <w:commentReference w:id="10"/>
-                  </w:r>
-                  <w:r>
-                    <w:rPr>
-                      <w:rFonts w:ascii="Arial" w:eastAsiaTheme="majorEastAsia" w:hAnsi="Arial" w:cs="Arial"/>
-                      <w:b/>
-                      <w:bCs/>
-                      <w:color w:val="333333"/>
-                      <w:sz w:val="19"/>
-                      <w:szCs w:val="19"/>
-                    </w:rPr>
-                    <w:t xml:space="preserve"> </w:t>
-                  </w:r>
-                  <w:r>
-                    <w:rPr>
-                      <w:rFonts w:ascii="Arial" w:hAnsi="Arial" w:cs="Arial"/>
-                      <w:b/>
-                      <w:bCs/>
-                      <w:color w:val="333333"/>
-                      <w:sz w:val="19"/>
-                      <w:szCs w:val="19"/>
-                      <w:shd w:val="clear" w:color="auto" w:fill="FFFFFF"/>
-                    </w:rPr>
-                    <w:t>${</w:t>
-                  </w:r>
-                  <w:proofErr w:type="spellStart"/>
-                  <w:r>
-                    <w:rPr>
-                      <w:rFonts w:ascii="Arial" w:hAnsi="Arial" w:cs="Arial"/>
-                      <w:b/>
-                      <w:bCs/>
-                      <w:color w:val="333333"/>
-                      <w:sz w:val="19"/>
-                      <w:szCs w:val="19"/>
-                      <w:shd w:val="clear" w:color="auto" w:fill="FFFFFF"/>
-                    </w:rPr>
-                    <w:t>boxType</w:t>
-                  </w:r>
-                  <w:proofErr w:type="spellEnd"/>
-                  <w:r>
-                    <w:rPr>
-                      <w:rFonts w:ascii="Arial" w:hAnsi="Arial" w:cs="Arial"/>
-                      <w:b/>
-                      <w:bCs/>
-                      <w:color w:val="333333"/>
-                      <w:sz w:val="19"/>
-                      <w:szCs w:val="19"/>
-                      <w:shd w:val="clear" w:color="auto" w:fill="FFFFFF"/>
-                    </w:rPr>
-                    <w:t xml:space="preserve">} </w:t>
-                  </w:r>
-                  <w:r>
-                    <w:rPr>
-                      <w:rFonts w:ascii="Arial" w:hAnsi="Arial" w:cs="Arial"/>
-                      <w:color w:val="333333"/>
-                      <w:sz w:val="19"/>
-                      <w:szCs w:val="19"/>
-                      <w:shd w:val="clear" w:color="auto" w:fill="FFFFFF"/>
-                    </w:rPr>
-                    <w:t>${</w:t>
-                  </w:r>
-                  <w:proofErr w:type="spellStart"/>
-                  <w:r>
-                    <w:rPr>
-                      <w:rFonts w:ascii="Arial" w:hAnsi="Arial" w:cs="Arial"/>
-                      <w:b/>
-                      <w:bCs/>
-                      <w:color w:val="333333"/>
-                      <w:sz w:val="19"/>
-                      <w:szCs w:val="19"/>
-                      <w:shd w:val="clear" w:color="auto" w:fill="FFFFFF"/>
-                    </w:rPr>
-                    <w:t>boxNumber</w:t>
-                  </w:r>
-                  <w:proofErr w:type="spellEnd"/>
-                  <w:r>
-                    <w:rPr>
-                      <w:rFonts w:ascii="Arial" w:hAnsi="Arial" w:cs="Arial"/>
-                      <w:color w:val="333333"/>
-                      <w:sz w:val="19"/>
-                      <w:szCs w:val="19"/>
-                      <w:shd w:val="clear" w:color="auto" w:fill="FFFFFF"/>
-                    </w:rPr>
-                    <w:t>}</w:t>
-                  </w:r>
-                </w:p>
-                <w:tbl>
-                  <w:tblPr>
-                    <w:tblStyle w:val="Tabellenraster"/>
-                    <w:tblW w:w="8634" w:type="dxa"/>
-                    <w:tblBorders>
-                      <w:top w:val="none" w:sz="0" w:space="0" w:color="auto"/>
-                      <w:left w:val="none" w:sz="0" w:space="0" w:color="auto"/>
-                      <w:bottom w:val="none" w:sz="0" w:space="0" w:color="auto"/>
-                      <w:right w:val="none" w:sz="0" w:space="0" w:color="auto"/>
-                      <w:insideH w:val="none" w:sz="0" w:space="0" w:color="auto"/>
-                      <w:insideV w:val="none" w:sz="0" w:space="0" w:color="auto"/>
-                    </w:tblBorders>
-                    <w:tblLook w:val="04A0" w:firstRow="1" w:lastRow="0" w:firstColumn="1" w:lastColumn="0" w:noHBand="0" w:noVBand="1"/>
-                  </w:tblPr>
-                  <w:tblGrid>
-                    <w:gridCol w:w="693"/>
-                    <w:gridCol w:w="3306"/>
-                    <w:gridCol w:w="1178"/>
-                    <w:gridCol w:w="1643"/>
-                    <w:gridCol w:w="449"/>
-                    <w:gridCol w:w="1359"/>
-                    <w:gridCol w:w="6"/>
-                  </w:tblGrid>
-                  <w:tr>
-                    <w:trPr>
-                      <w:cantSplit/>
-                    </w:trPr>
-                    <w:tc>
-                      <w:tcPr>
-                        <w:tcW w:w="6820" w:type="dxa"/>
-                        <w:gridSpan w:val="4"/>
-                      </w:tcPr>
-                      <w:p>
-                        <w:pPr>
-                          <w:rPr>
-                            <w:rFonts w:ascii="Arial" w:hAnsi="Arial" w:cs="Arial"/>
-                            <w:color w:val="333333"/>
-                            <w:sz w:val="19"/>
-                            <w:szCs w:val="19"/>
-                            <w:shd w:val="clear" w:color="auto" w:fill="FFFFFF"/>
-                          </w:rPr>
-                        </w:pPr>
-                        <w:r>
-                          <w:rPr>
-                            <w:rFonts w:ascii="Arial" w:hAnsi="Arial" w:cs="Arial"/>
-                            <w:color w:val="333333"/>
-                            <w:sz w:val="19"/>
-                            <w:szCs w:val="19"/>
-                            <w:shd w:val="clear" w:color="auto" w:fill="FFFFFF"/>
-                          </w:rPr>
-                          <w:lastRenderedPageBreak/>
-                          <w:t>Der Nettomietzins monatlich für: ${</w:t>
-                        </w:r>
-                        <w:proofErr w:type="spellStart"/>
-                        <w:r>
-                          <w:rPr>
-                            <w:rFonts w:ascii="Arial" w:hAnsi="Arial" w:cs="Arial"/>
-                            <w:color w:val="333333"/>
-                            <w:sz w:val="19"/>
-                            <w:szCs w:val="19"/>
-                            <w:shd w:val="clear" w:color="auto" w:fill="FFFFFF"/>
-                          </w:rPr>
-                          <w:t>boxType</w:t>
-                        </w:r>
-                        <w:proofErr w:type="spellEnd"/>
-                        <w:r>
-                          <w:rPr>
-                            <w:rFonts w:ascii="Arial" w:hAnsi="Arial" w:cs="Arial"/>
-                            <w:color w:val="333333"/>
-                            <w:sz w:val="19"/>
-                            <w:szCs w:val="19"/>
-                            <w:shd w:val="clear" w:color="auto" w:fill="FFFFFF"/>
-                          </w:rPr>
-                          <w:t>}: ${</w:t>
-                        </w:r>
-                        <w:proofErr w:type="spellStart"/>
-                        <w:r>
-                          <w:rPr>
-                            <w:rFonts w:ascii="Arial" w:hAnsi="Arial" w:cs="Arial"/>
-                            <w:b/>
-                            <w:bCs/>
-                            <w:color w:val="333333"/>
-                            <w:sz w:val="19"/>
-                            <w:szCs w:val="19"/>
-                            <w:shd w:val="clear" w:color="auto" w:fill="FFFFFF"/>
-                          </w:rPr>
-                          <w:t>beschreibung</w:t>
-                        </w:r>
-                        <w:proofErr w:type="spellEnd"/>
-                        <w:r>
-                          <w:rPr>
-                            <w:rFonts w:ascii="Arial" w:hAnsi="Arial" w:cs="Arial"/>
-                            <w:color w:val="333333"/>
-                            <w:sz w:val="19"/>
-                            <w:szCs w:val="19"/>
-                            <w:shd w:val="clear" w:color="auto" w:fill="FFFFFF"/>
-                          </w:rPr>
-                          <w:t>}</w:t>
-                        </w:r>
-                      </w:p>
-                      <w:p>
-                        <w:pPr>
-                          <w:rPr>
-                            <w:rFonts w:ascii="Arial" w:hAnsi="Arial" w:cs="Arial"/>
-                            <w:sz w:val="18"/>
-                            <w:szCs w:val="18"/>
-                          </w:rPr>
-                        </w:pPr>
-                      </w:p>
-                    </w:tc>
-                    <w:tc>
-                      <w:tcPr>
-                        <w:tcW w:w="449" w:type="dxa"/>
-                      </w:tcPr>
-                      <w:p>
-                        <w:pPr>
-                          <w:jc w:val="right"/>
-                          <w:rPr>
-                            <w:rFonts w:ascii="Arial" w:hAnsi="Arial" w:cs="Arial"/>
-                            <w:sz w:val="19"/>
-                            <w:szCs w:val="19"/>
-                          </w:rPr>
-                        </w:pPr>
-                        <w:r>
-                          <w:rPr>
-                            <w:rFonts w:ascii="Arial" w:hAnsi="Arial" w:cs="Arial"/>
-                            <w:sz w:val="19"/>
-                            <w:szCs w:val="19"/>
-                          </w:rPr>
-                          <w:t>Fr.</w:t>
-                        </w:r>
-                      </w:p>
-                    </w:tc>
-                    <w:tc>
-                      <w:tcPr>
-                        <w:tcW w:w="1365" w:type="dxa"/>
-                        <w:gridSpan w:val="2"/>
-                      </w:tcPr>
-                      <w:p>
-                        <w:pPr>
-                          <w:jc w:val="right"/>
-                          <w:rPr>
-                            <w:rFonts w:ascii="Arial" w:hAnsi="Arial" w:cs="Arial"/>
-                            <w:sz w:val="19"/>
-                            <w:szCs w:val="19"/>
-                          </w:rPr>
-                        </w:pPr>
-                        <w:r>
-                          <w:rPr>
-                            <w:rFonts w:ascii="Arial" w:hAnsi="Arial" w:cs="Arial"/>
-                            <w:color w:val="333333"/>
-                            <w:sz w:val="19"/>
-                            <w:szCs w:val="19"/>
-                            <w:shd w:val="clear" w:color="auto" w:fill="FFFFFF"/>
-                          </w:rPr>
-                          <w:t>${</w:t>
-                        </w:r>
-                        <w:proofErr w:type="spellStart"/>
-                        <w:r>
-                          <w:rPr>
-                            <w:rFonts w:ascii="Arial" w:hAnsi="Arial" w:cs="Arial"/>
-                            <w:color w:val="333333"/>
-                            <w:sz w:val="19"/>
-                            <w:szCs w:val="19"/>
-                            <w:shd w:val="clear" w:color="auto" w:fill="FFFFFF"/>
-                          </w:rPr>
-                          <w:t>price</w:t>
-                        </w:r>
-                        <w:proofErr w:type="spellEnd"/>
-                        <w:r>
-                          <w:rPr>
-                            <w:rFonts w:ascii="Arial" w:hAnsi="Arial" w:cs="Arial"/>
-                            <w:color w:val="333333"/>
-                            <w:sz w:val="19"/>
-                            <w:szCs w:val="19"/>
-                            <w:shd w:val="clear" w:color="auto" w:fill="FFFFFF"/>
-                          </w:rPr>
-                          <w:t>}</w:t>
-                        </w:r>
-                      </w:p>
-                    </w:tc>
-                  </w:tr>
-                  <w:tr>
-                    <w:trPr>
-                      <w:gridAfter w:val="1"/>
-                      <w:wAfter w:w="6" w:type="dxa"/>
-                      <w:cantSplit/>
-                    </w:trPr>
-                    <w:tc>
-                      <w:tcPr>
-                        <w:tcW w:w="693" w:type="dxa"/>
-                      </w:tcPr>
-                      <w:p>
-                        <w:pPr>
-                          <w:rPr>
-                            <w:rFonts w:ascii="Arial" w:hAnsi="Arial" w:cs="Arial"/>
-                            <w:color w:val="333333"/>
-                            <w:sz w:val="19"/>
-                            <w:szCs w:val="19"/>
-                            <w:shd w:val="clear" w:color="auto" w:fill="FFFFFF"/>
-                          </w:rPr>
-                        </w:pPr>
-                      </w:p>
-                    </w:tc>
-                    <w:tc>
-                      <w:tcPr>
-                        <w:tcW w:w="3306" w:type="dxa"/>
-                      </w:tcPr>
-                      <w:p>
-                        <w:pPr>
-                          <w:jc w:val="right"/>
-                          <w:rPr>
-                            <w:rFonts w:ascii="Arial" w:hAnsi="Arial" w:cs="Arial"/>
-                            <w:color w:val="333333"/>
-                            <w:sz w:val="19"/>
-                            <w:szCs w:val="19"/>
-                            <w:shd w:val="clear" w:color="auto" w:fill="FFFFFF"/>
-                          </w:rPr>
-                        </w:pPr>
-                        <w:r>
-                          <w:rPr>
-                            <w:rFonts w:ascii="Arial" w:hAnsi="Arial" w:cs="Arial"/>
-                            <w:color w:val="333333"/>
-                            <w:sz w:val="19"/>
-                            <w:szCs w:val="19"/>
-                            <w:shd w:val="clear" w:color="auto" w:fill="FFFFFF"/>
-                          </w:rPr>
-                          <w:t>Strom:</w:t>
-                        </w:r>
-                      </w:p>
-                    </w:tc>
-                    <w:tc>
-                      <w:tcPr>
-                        <w:tcW w:w="1178" w:type="dxa"/>
-                      </w:tcPr>
-                      <w:p>
-                        <w:pPr>
-                          <w:jc w:val="center"/>
-                          <w:rPr>
-                            <w:rFonts w:ascii="Arial" w:hAnsi="Arial" w:cs="Arial"/>
-                            <w:color w:val="333333"/>
-                            <w:sz w:val="19"/>
-                            <w:szCs w:val="19"/>
-                            <w:shd w:val="clear" w:color="auto" w:fill="FFFFFF"/>
-                          </w:rPr>
-                        </w:pPr>
-                        <w:r>
-                          <w:rPr>
-                            <w:rFonts w:ascii="Arial" w:hAnsi="Arial" w:cs="Arial"/>
-                            <w:color w:val="333333"/>
-                            <w:sz w:val="19"/>
-                            <w:szCs w:val="19"/>
-                            <w:shd w:val="clear" w:color="auto" w:fill="FFFFFF"/>
-                          </w:rPr>
-                          <w:t>${</w:t>
-                        </w:r>
-                        <w:proofErr w:type="spellStart"/>
-                        <w:r>
-                          <w:rPr>
-                            <w:rFonts w:ascii="Arial" w:hAnsi="Arial" w:cs="Arial"/>
-                            <w:color w:val="333333"/>
-                            <w:sz w:val="19"/>
-                            <w:szCs w:val="19"/>
-                            <w:shd w:val="clear" w:color="auto" w:fill="FFFFFF"/>
-                          </w:rPr>
-                          <w:t>str</w:t>
-                        </w:r>
-                        <w:proofErr w:type="spellEnd"/>
-                        <w:r>
-                          <w:rPr>
-                            <w:rFonts w:ascii="Arial" w:hAnsi="Arial" w:cs="Arial"/>
-                            <w:color w:val="333333"/>
-                            <w:sz w:val="19"/>
-                            <w:szCs w:val="19"/>
-                            <w:shd w:val="clear" w:color="auto" w:fill="FFFFFF"/>
-                          </w:rPr>
-                          <w:br/>
-                        </w:r>
-                        <w:proofErr w:type="spellStart"/>
-                        <w:r>
-                          <w:rPr>
-                            <w:rFonts w:ascii="Arial" w:hAnsi="Arial" w:cs="Arial"/>
-                            <w:color w:val="333333"/>
-                            <w:sz w:val="19"/>
-                            <w:szCs w:val="19"/>
-                            <w:shd w:val="clear" w:color="auto" w:fill="FFFFFF"/>
-                          </w:rPr>
-                          <w:t>om</w:t>
-                        </w:r>
-                        <w:proofErr w:type="spellEnd"/>
-                        <w:r>
-                          <w:rPr>
-                            <w:rFonts w:ascii="Arial" w:hAnsi="Arial" w:cs="Arial"/>
-                            <w:color w:val="333333"/>
-                            <w:sz w:val="19"/>
-                            <w:szCs w:val="19"/>
-                            <w:shd w:val="clear" w:color="auto" w:fill="FFFFFF"/>
-                          </w:rPr>
-                          <w:t>}</w:t>
-                        </w:r>
-                      </w:p>
-                    </w:tc>
-                    <w:tc>
-                      <w:tcPr>
-                        <w:tcW w:w="1643" w:type="dxa"/>
-                      </w:tcPr>
-                      <w:p>
-                        <w:pPr>
-                          <w:jc w:val="right"/>
-                          <w:rPr>
-                            <w:rFonts w:ascii="Arial" w:hAnsi="Arial" w:cs="Arial"/>
-                            <w:color w:val="333333"/>
-                            <w:sz w:val="19"/>
-                            <w:szCs w:val="19"/>
-                            <w:shd w:val="clear" w:color="auto" w:fill="FFFFFF"/>
-                          </w:rPr>
-                        </w:pPr>
-                        <w:r>
-                          <w:rPr>
-                            <w:rFonts w:ascii="Arial" w:hAnsi="Arial" w:cs="Arial"/>
-                            <w:color w:val="333333"/>
-                            <w:sz w:val="12"/>
-                            <w:szCs w:val="12"/>
-                            <w:shd w:val="clear" w:color="auto" w:fill="FFFFFF"/>
-                          </w:rPr>
-                          <w:t>${</w:t>
-                        </w:r>
-                        <w:proofErr w:type="spellStart"/>
-                        <w:r>
-                          <w:rPr>
-                            <w:rFonts w:ascii="Arial" w:hAnsi="Arial" w:cs="Arial"/>
-                            <w:color w:val="333333"/>
-                            <w:sz w:val="12"/>
-                            <w:szCs w:val="12"/>
-                            <w:shd w:val="clear" w:color="auto" w:fill="FFFFFF"/>
-                          </w:rPr>
-                          <w:t>strom.equals</w:t>
-                        </w:r>
-                        <w:proofErr w:type="spellEnd"/>
-                        <w:r>
-                          <w:rPr>
-                            <w:rFonts w:ascii="Arial" w:hAnsi="Arial" w:cs="Arial"/>
-                            <w:color w:val="333333"/>
-                            <w:sz w:val="12"/>
-                            <w:szCs w:val="12"/>
-                            <w:shd w:val="clear" w:color="auto" w:fill="FFFFFF"/>
-                          </w:rPr>
-                          <w:br/>
-                          <w:t>("Ja")?"</w:t>
-                        </w:r>
-                        <w:proofErr w:type="spellStart"/>
-                        <w:r>
-                          <w:rPr>
-                            <w:rFonts w:ascii="Arial" w:hAnsi="Arial" w:cs="Arial"/>
-                            <w:color w:val="333333"/>
-                            <w:sz w:val="19"/>
-                            <w:szCs w:val="19"/>
-                            <w:shd w:val="clear" w:color="auto" w:fill="FFFFFF"/>
-                          </w:rPr>
-                          <w:t>akonto</w:t>
-                        </w:r>
-                        <w:proofErr w:type="spellEnd"/>
-                        <w:r>
-                          <w:rPr>
-                            <w:rFonts w:ascii="Arial" w:hAnsi="Arial" w:cs="Arial"/>
-                            <w:color w:val="333333"/>
-                            <w:sz w:val="19"/>
-                            <w:szCs w:val="19"/>
-                            <w:shd w:val="clear" w:color="auto" w:fill="FFFFFF"/>
-                          </w:rPr>
-                          <w:t>":"-"}</w:t>
-                        </w:r>
-                      </w:p>
-                    </w:tc>
-                    <w:tc>
-                      <w:tcPr>
-                        <w:tcW w:w="449" w:type="dxa"/>
-                      </w:tcPr>
-                      <w:p>
-                        <w:pPr>
-                          <w:jc w:val="right"/>
-                          <w:rPr>
-                            <w:rFonts w:ascii="Arial" w:hAnsi="Arial" w:cs="Arial"/>
-                            <w:color w:val="333333"/>
-                            <w:sz w:val="19"/>
-                            <w:szCs w:val="19"/>
-                            <w:shd w:val="clear" w:color="auto" w:fill="FFFFFF"/>
-                          </w:rPr>
-                        </w:pPr>
-                        <w:r>
-                          <w:rPr>
-                            <w:rFonts w:ascii="Arial" w:hAnsi="Arial" w:cs="Arial"/>
-                            <w:color w:val="333333"/>
-                            <w:sz w:val="19"/>
-                            <w:szCs w:val="19"/>
-                            <w:shd w:val="clear" w:color="auto" w:fill="FFFFFF"/>
-                          </w:rPr>
-                          <w:t>Fr.</w:t>
-                        </w:r>
-                      </w:p>
-                    </w:tc>
-                    <w:tc>
-                      <w:tcPr>
-                        <w:tcW w:w="1359" w:type="dxa"/>
-                      </w:tcPr>
-                      <w:p>
-                        <w:pPr>
-                          <w:jc w:val="right"/>
-                          <w:rPr>
-                            <w:rFonts w:ascii="Arial" w:hAnsi="Arial" w:cs="Arial"/>
-                            <w:color w:val="333333"/>
-                            <w:sz w:val="19"/>
-                            <w:szCs w:val="19"/>
-                            <w:shd w:val="clear" w:color="auto" w:fill="FFFFFF"/>
-                          </w:rPr>
-                        </w:pPr>
-                        <w:r>
-                          <w:rPr>
-                            <w:rFonts w:ascii="Arial" w:hAnsi="Arial" w:cs="Arial"/>
-                            <w:color w:val="333333"/>
-                            <w:sz w:val="19"/>
-                            <w:szCs w:val="19"/>
-                            <w:shd w:val="clear" w:color="auto" w:fill="FFFFFF"/>
-                          </w:rPr>
-                          <w:t>${</w:t>
-                        </w:r>
-                        <w:proofErr w:type="spellStart"/>
-                        <w:r>
-                          <w:rPr>
-                            <w:rFonts w:ascii="Arial" w:hAnsi="Arial" w:cs="Arial"/>
-                            <w:color w:val="333333"/>
-                            <w:sz w:val="19"/>
-                            <w:szCs w:val="19"/>
-                            <w:shd w:val="clear" w:color="auto" w:fill="FFFFFF"/>
-                          </w:rPr>
-                          <w:t>price</w:t>
-                        </w:r>
-                        <w:proofErr w:type="spellEnd"/>
-                        <w:r>
-                          <w:rPr>
-                            <w:rFonts w:ascii="Arial" w:hAnsi="Arial" w:cs="Arial"/>
-                            <w:color w:val="333333"/>
-                            <w:sz w:val="19"/>
-                            <w:szCs w:val="19"/>
-                            <w:shd w:val="clear" w:color="auto" w:fill="FFFFFF"/>
-                          </w:rPr>
-                          <w:br/>
-                        </w:r>
-                        <w:r>
-                          <w:rPr>
-                            <w:rFonts w:ascii="Arial" w:hAnsi="Arial" w:cs="Arial"/>
-                            <w:color w:val="333333"/>
-                            <w:sz w:val="19"/>
-                            <w:szCs w:val="19"/>
-                            <w:shd w:val="clear" w:color="auto" w:fill="FFFFFF"/>
-                          </w:rPr>
-                          <w:t>Strom}</w:t>
-                        </w:r>
-                      </w:p>
-                    </w:tc>
-                  </w:tr>
-                  <w:tr>
-                    <w:trPr>
-                      <w:gridAfter w:val="1"/>
-                      <w:wAfter w:w="6" w:type="dxa"/>
-                      <w:cantSplit/>
-                    </w:trPr>
-                    <w:tc>
-                      <w:tcPr>
-                        <w:tcW w:w="693" w:type="dxa"/>
-                      </w:tcPr>
-                      <w:p>
-                        <w:pPr>
-                          <w:rPr>
-                            <w:rFonts w:ascii="Arial" w:hAnsi="Arial" w:cs="Arial"/>
-                            <w:color w:val="333333"/>
-                            <w:sz w:val="19"/>
-                            <w:szCs w:val="19"/>
-                            <w:shd w:val="clear" w:color="auto" w:fill="FFFFFF"/>
-                          </w:rPr>
-                        </w:pPr>
-                      </w:p>
-                    </w:tc>
-                    <w:tc>
-                      <w:tcPr>
-                        <w:tcW w:w="3306" w:type="dxa"/>
-                      </w:tcPr>
-                      <w:p>
-                        <w:pPr>
-                          <w:jc w:val="right"/>
-                          <w:rPr>
-                            <w:rFonts w:ascii="Arial" w:hAnsi="Arial" w:cs="Arial"/>
-                            <w:color w:val="333333"/>
-                            <w:sz w:val="19"/>
-                            <w:szCs w:val="19"/>
-                            <w:shd w:val="clear" w:color="auto" w:fill="FFFFFF"/>
-                          </w:rPr>
-                        </w:pPr>
-                      </w:p>
-                    </w:tc>
-                    <w:tc>
-                      <w:tcPr>
-                        <w:tcW w:w="1178" w:type="dxa"/>
-                      </w:tcPr>
-                      <w:p>
-                        <w:pPr>
-                          <w:rPr>
-                            <w:rFonts w:ascii="Arial" w:hAnsi="Arial" w:cs="Arial"/>
-                            <w:color w:val="333333"/>
-                            <w:sz w:val="19"/>
-                            <w:szCs w:val="19"/>
-                            <w:shd w:val="clear" w:color="auto" w:fill="FFFFFF"/>
-                          </w:rPr>
-                        </w:pPr>
-                      </w:p>
-                    </w:tc>
-                    <w:tc>
-                      <w:tcPr>
-                        <w:tcW w:w="1643" w:type="dxa"/>
-                      </w:tcPr>
-                      <w:p>
-                        <w:pPr>
-                          <w:jc w:val="center"/>
-                          <w:rPr>
-                            <w:rFonts w:ascii="Arial" w:hAnsi="Arial" w:cs="Arial"/>
-                            <w:color w:val="333333"/>
-                            <w:sz w:val="19"/>
-                            <w:szCs w:val="19"/>
-                            <w:shd w:val="clear" w:color="auto" w:fill="FFFFFF"/>
-                          </w:rPr>
-                        </w:pPr>
-                        <w:proofErr w:type="spellStart"/>
-                        <w:r>
-                          <w:rPr>
-                            <w:rFonts w:ascii="Arial" w:hAnsi="Arial" w:cs="Arial"/>
-                            <w:color w:val="333333"/>
-                            <w:sz w:val="19"/>
-                            <w:szCs w:val="19"/>
-                            <w:shd w:val="clear" w:color="auto" w:fill="FFFFFF"/>
-                          </w:rPr>
-                          <w:t>MwSt</w:t>
-                        </w:r>
-                        <w:proofErr w:type="spellEnd"/>
-                        <w:r>
-                          <w:rPr>
-                            <w:rFonts w:ascii="Arial" w:hAnsi="Arial" w:cs="Arial"/>
-                            <w:color w:val="333333"/>
-                            <w:sz w:val="19"/>
-                            <w:szCs w:val="19"/>
-                            <w:shd w:val="clear" w:color="auto" w:fill="FFFFFF"/>
-                          </w:rPr>
-                          <w:t>:</w:t>
-                        </w:r>
-                        <w:r>
-                          <w:rPr>
-                            <w:rFonts w:ascii="Arial" w:hAnsi="Arial" w:cs="Arial"/>
-                            <w:color w:val="333333"/>
-                            <w:sz w:val="19"/>
-                            <w:szCs w:val="19"/>
-                            <w:shd w:val="clear" w:color="auto" w:fill="FFFFFF"/>
-                          </w:rPr>
-                          <w:t xml:space="preserve"> ${</w:t>
-                        </w:r>
-                        <w:proofErr w:type="spellStart"/>
-                        <w:r>
-                          <w:rPr>
-                            <w:rFonts w:ascii="Arial" w:hAnsi="Arial" w:cs="Arial"/>
-                            <w:color w:val="333333"/>
-                            <w:sz w:val="19"/>
-                            <w:szCs w:val="19"/>
-                            <w:shd w:val="clear" w:color="auto" w:fill="FFFFFF"/>
-                          </w:rPr>
-                          <w:t>mwStSatz</w:t>
-                        </w:r>
-                        <w:proofErr w:type="spellEnd"/>
-                        <w:r>
-                          <w:rPr>
-                            <w:rFonts w:ascii="Arial" w:hAnsi="Arial" w:cs="Arial"/>
-                            <w:color w:val="333333"/>
-                            <w:sz w:val="19"/>
-                            <w:szCs w:val="19"/>
-                            <w:shd w:val="clear" w:color="auto" w:fill="FFFFFF"/>
-                          </w:rPr>
-                          <w:t>} %</w:t>
-                        </w:r>
-                      </w:p>
-                    </w:tc>
-                    <w:tc>
-                      <w:tcPr>
-                        <w:tcW w:w="449" w:type="dxa"/>
-                      </w:tcPr>
-                      <w:p>
-                        <w:pPr>
-                          <w:jc w:val="right"/>
-                          <w:rPr>
-                            <w:rFonts w:ascii="Arial" w:hAnsi="Arial" w:cs="Arial"/>
-                            <w:color w:val="333333"/>
-                            <w:sz w:val="19"/>
-                            <w:szCs w:val="19"/>
-                            <w:shd w:val="clear" w:color="auto" w:fill="FFFFFF"/>
-                          </w:rPr>
-                        </w:pPr>
-                        <w:r>
-                          <w:rPr>
-                            <w:rFonts w:ascii="Arial" w:hAnsi="Arial" w:cs="Arial"/>
-                            <w:sz w:val="19"/>
-                            <w:szCs w:val="19"/>
-                          </w:rPr>
-                          <w:t>Fr.</w:t>
-                        </w:r>
-                      </w:p>
-                    </w:tc>
-                    <w:tc>
-                      <w:tcPr>
-                        <w:tcW w:w="1359" w:type="dxa"/>
-                      </w:tcPr>
-                      <w:p>
-                        <w:pPr>
-                          <w:jc w:val="right"/>
-                          <w:rPr>
-                            <w:rFonts w:ascii="Arial" w:hAnsi="Arial" w:cs="Arial"/>
-                            <w:color w:val="333333"/>
-                            <w:sz w:val="19"/>
-                            <w:szCs w:val="19"/>
-                            <w:shd w:val="clear" w:color="auto" w:fill="FFFFFF"/>
-                          </w:rPr>
-                        </w:pPr>
-                        <w:r>
-                          <w:rPr>
-                            <w:rFonts w:ascii="Arial" w:hAnsi="Arial" w:cs="Arial"/>
-                            <w:color w:val="333333"/>
-                            <w:sz w:val="19"/>
-                            <w:szCs w:val="19"/>
-                            <w:shd w:val="clear" w:color="auto" w:fill="FFFFFF"/>
-                            <w:lang w:val="en-US"/>
-                          </w:rPr>
-                          <w:t>${</w:t>
-                        </w:r>
-                        <w:proofErr w:type="spellStart"/>
-                        <w:r>
-                          <w:rPr>
-                            <w:rFonts w:ascii="Arial" w:hAnsi="Arial" w:cs="Arial"/>
-                            <w:color w:val="333333"/>
-                            <w:sz w:val="19"/>
-                            <w:szCs w:val="19"/>
-                            <w:shd w:val="clear" w:color="auto" w:fill="FFFFFF"/>
-                            <w:lang w:val="en-US"/>
-                          </w:rPr>
-                          <w:t>mwStPrice</w:t>
-                        </w:r>
-                        <w:proofErr w:type="spellEnd"/>
-                        <w:r>
-                          <w:rPr>
-                            <w:rFonts w:ascii="Arial" w:hAnsi="Arial" w:cs="Arial"/>
-                            <w:color w:val="333333"/>
-                            <w:sz w:val="19"/>
-                            <w:szCs w:val="19"/>
-                            <w:shd w:val="clear" w:color="auto" w:fill="FFFFFF"/>
-                            <w:lang w:val="en-US"/>
-                          </w:rPr>
-                          <w:t>}</w:t>
-                        </w:r>
-                      </w:p>
-                    </w:tc>
-                  </w:tr>
-                  <w:tr>
-                    <w:trPr>
-                      <w:gridAfter w:val="1"/>
-                      <w:wAfter w:w="6" w:type="dxa"/>
-                      <w:cantSplit/>
-                      <w:trHeight w:val="230"/>
-                    </w:trPr>
-                    <w:tc>
-                      <w:tcPr>
-                        <w:tcW w:w="693" w:type="dxa"/>
-                        <w:vMerge w:val="restart"/>
-                      </w:tcPr>
-                      <w:p>
-                        <w:pPr>
-                          <w:rPr>
-                            <w:rFonts w:ascii="Arial" w:hAnsi="Arial" w:cs="Arial"/>
-                            <w:color w:val="333333"/>
-                            <w:sz w:val="19"/>
-                            <w:szCs w:val="19"/>
-                            <w:shd w:val="clear" w:color="auto" w:fill="FFFFFF"/>
-                          </w:rPr>
-                        </w:pPr>
-                      </w:p>
-                    </w:tc>
-                    <w:tc>
-                      <w:tcPr>
-                        <w:tcW w:w="3306" w:type="dxa"/>
-                        <w:vMerge w:val="restart"/>
-                      </w:tcPr>
-                      <w:p>
-                        <w:pPr>
-                          <w:jc w:val="right"/>
-                          <w:rPr>
-                            <w:rFonts w:ascii="Arial" w:hAnsi="Arial" w:cs="Arial"/>
-                            <w:color w:val="333333"/>
-                            <w:sz w:val="19"/>
-                            <w:szCs w:val="19"/>
-                            <w:shd w:val="clear" w:color="auto" w:fill="FFFFFF"/>
-                          </w:rPr>
-                        </w:pPr>
-                      </w:p>
-                    </w:tc>
-                    <w:tc>
-                      <w:tcPr>
-                        <w:tcW w:w="1178" w:type="dxa"/>
-                        <w:vMerge w:val="restart"/>
-                      </w:tcPr>
-                      <w:p>
-                        <w:pPr>
-                          <w:rPr>
-                            <w:rFonts w:ascii="Arial" w:hAnsi="Arial" w:cs="Arial"/>
-                            <w:color w:val="333333"/>
-                            <w:sz w:val="19"/>
-                            <w:szCs w:val="19"/>
-                            <w:shd w:val="clear" w:color="auto" w:fill="FFFFFF"/>
-                          </w:rPr>
-                        </w:pPr>
-                      </w:p>
-                    </w:tc>
-                    <w:tc>
-                      <w:tcPr>
-                        <w:tcW w:w="1643" w:type="dxa"/>
-                        <w:vMerge w:val="restart"/>
-                      </w:tcPr>
-                      <w:p>
-                        <w:pPr>
-                          <w:jc w:val="center"/>
-                          <w:rPr>
-                            <w:rFonts w:ascii="Arial" w:hAnsi="Arial" w:cs="Arial"/>
-                            <w:color w:val="333333"/>
-                            <w:sz w:val="19"/>
-                            <w:szCs w:val="19"/>
-                            <w:shd w:val="clear" w:color="auto" w:fill="FFFFFF"/>
-                          </w:rPr>
-                        </w:pPr>
-                      </w:p>
-                    </w:tc>
-                    <w:tc>
-                      <w:tcPr>
-                        <w:tcW w:w="449" w:type="dxa"/>
-                        <w:vMerge w:val="restart"/>
-                      </w:tcPr>
-                      <w:p>
-                        <w:pPr>
-                          <w:jc w:val="right"/>
-                          <w:rPr>
-                            <w:rFonts w:ascii="Arial" w:hAnsi="Arial" w:cs="Arial"/>
-                            <w:color w:val="333333"/>
-                            <w:sz w:val="19"/>
-                            <w:szCs w:val="19"/>
-                            <w:shd w:val="clear" w:color="auto" w:fill="FFFFFF"/>
-                          </w:rPr>
-                        </w:pPr>
-                      </w:p>
-                    </w:tc>
-                    <w:tc>
-                      <w:tcPr>
-                        <w:tcW w:w="1359" w:type="dxa"/>
-                      </w:tcPr>
-                      <w:p>
-                        <w:pPr>
-                          <w:jc w:val="center"/>
-                          <w:rPr>
-                            <w:rFonts w:ascii="Arial" w:hAnsi="Arial" w:cs="Arial"/>
-                            <w:color w:val="333333"/>
-                            <w:sz w:val="16"/>
-                            <w:szCs w:val="16"/>
-                            <w:shd w:val="clear" w:color="auto" w:fill="FFFFFF"/>
-                            <w:lang w:val="en-US"/>
-                          </w:rPr>
-                        </w:pPr>
-                      </w:p>
-                    </w:tc>
-                  </w:tr>
-                  <w:tr>
-                    <w:trPr>
-                      <w:gridAfter w:val="1"/>
-                      <w:wAfter w:w="6" w:type="dxa"/>
-                      <w:cantSplit/>
-                      <w:trHeight w:val="105"/>
-                    </w:trPr>
-                    <w:tc>
-                      <w:tcPr>
-                        <w:tcW w:w="693" w:type="dxa"/>
-                        <w:vMerge/>
-                      </w:tcPr>
-                      <w:p>
-                        <w:pPr>
-                          <w:rPr>
-                            <w:rFonts w:ascii="Arial" w:hAnsi="Arial" w:cs="Arial"/>
-                            <w:color w:val="333333"/>
-                            <w:sz w:val="19"/>
-                            <w:szCs w:val="19"/>
-                            <w:shd w:val="clear" w:color="auto" w:fill="FFFFFF"/>
-                          </w:rPr>
-                        </w:pPr>
-                      </w:p>
-                    </w:tc>
-                    <w:tc>
-                      <w:tcPr>
-                        <w:tcW w:w="3306" w:type="dxa"/>
-                        <w:vMerge/>
-                      </w:tcPr>
-                      <w:p>
-                        <w:pPr>
-                          <w:jc w:val="right"/>
-                          <w:rPr>
-                            <w:rFonts w:ascii="Arial" w:hAnsi="Arial" w:cs="Arial"/>
-                            <w:color w:val="333333"/>
-                            <w:sz w:val="19"/>
-                            <w:szCs w:val="19"/>
-                            <w:shd w:val="clear" w:color="auto" w:fill="FFFFFF"/>
-                          </w:rPr>
-                        </w:pPr>
-                      </w:p>
-                    </w:tc>
-                    <w:tc>
-                      <w:tcPr>
-                        <w:tcW w:w="1178" w:type="dxa"/>
-                        <w:vMerge/>
-                      </w:tcPr>
-                      <w:p>
-                        <w:pPr>
-                          <w:rPr>
-                            <w:rFonts w:ascii="Arial" w:hAnsi="Arial" w:cs="Arial"/>
-                            <w:color w:val="333333"/>
-                            <w:sz w:val="19"/>
-                            <w:szCs w:val="19"/>
-                            <w:shd w:val="clear" w:color="auto" w:fill="FFFFFF"/>
-                          </w:rPr>
-                        </w:pPr>
-                      </w:p>
-                    </w:tc>
-                    <w:tc>
-                      <w:tcPr>
-                        <w:tcW w:w="1643" w:type="dxa"/>
-                        <w:vMerge/>
-                      </w:tcPr>
-                      <w:p>
-                        <w:pPr>
-                          <w:jc w:val="center"/>
-                          <w:rPr>
-                            <w:rFonts w:ascii="Arial" w:hAnsi="Arial" w:cs="Arial"/>
-                            <w:color w:val="333333"/>
-                            <w:sz w:val="19"/>
-                            <w:szCs w:val="19"/>
-                            <w:shd w:val="clear" w:color="auto" w:fill="FFFFFF"/>
-                          </w:rPr>
-                        </w:pPr>
-                      </w:p>
-                    </w:tc>
-                    <w:tc>
-                      <w:tcPr>
-                        <w:tcW w:w="449" w:type="dxa"/>
-                        <w:vMerge/>
-                      </w:tcPr>
-                      <w:p>
-                        <w:pPr>
-                          <w:jc w:val="right"/>
-                          <w:rPr>
-                            <w:rFonts w:ascii="Arial" w:hAnsi="Arial" w:cs="Arial"/>
-                            <w:color w:val="333333"/>
-                            <w:sz w:val="19"/>
-                            <w:szCs w:val="19"/>
-                            <w:shd w:val="clear" w:color="auto" w:fill="FFFFFF"/>
-                          </w:rPr>
-                        </w:pPr>
-                      </w:p>
-                    </w:tc>
-                    <w:tc>
-                      <w:tcPr>
-                        <w:tcW w:w="1359" w:type="dxa"/>
-                      </w:tcPr>
-                      <w:p>
-                        <w:pPr>
-                          <w:jc w:val="right"/>
-                          <w:rPr>
-                            <w:rFonts w:ascii="Arial" w:hAnsi="Arial" w:cs="Arial"/>
-                            <w:color w:val="333333"/>
-                            <w:sz w:val="16"/>
-                            <w:szCs w:val="16"/>
-                            <w:shd w:val="clear" w:color="auto" w:fill="FFFFFF"/>
-                            <w:lang w:val="en-US"/>
-                          </w:rPr>
-                        </w:pPr>
-                      </w:p>
-                    </w:tc>
-                  </w:tr>
-                  <w:tr>
-                    <w:trPr>
-                      <w:gridAfter w:val="1"/>
-                      <w:wAfter w:w="6" w:type="dxa"/>
-                      <w:cantSplit/>
-                    </w:trPr>
-                    <w:tc>
-                      <w:tcPr>
-                        <w:tcW w:w="693" w:type="dxa"/>
-                      </w:tcPr>
-                      <w:p>
-                        <w:pPr>
-                          <w:rPr>
-                            <w:rFonts w:ascii="Arial" w:hAnsi="Arial" w:cs="Arial"/>
-                            <w:color w:val="333333"/>
-                            <w:sz w:val="19"/>
-                            <w:szCs w:val="19"/>
-                            <w:shd w:val="clear" w:color="auto" w:fill="FFFFFF"/>
-                          </w:rPr>
-                        </w:pPr>
-                      </w:p>
-                    </w:tc>
-                    <w:tc>
-                      <w:tcPr>
-                        <w:tcW w:w="3306" w:type="dxa"/>
-                      </w:tcPr>
-                      <w:p>
-                        <w:pPr>
-                          <w:jc w:val="right"/>
-                          <w:rPr>
-                            <w:rFonts w:ascii="Arial" w:hAnsi="Arial" w:cs="Arial"/>
-                            <w:color w:val="333333"/>
-                            <w:sz w:val="19"/>
-                            <w:szCs w:val="19"/>
-                            <w:shd w:val="clear" w:color="auto" w:fill="FFFFFF"/>
-                          </w:rPr>
-                        </w:pPr>
-                      </w:p>
-                    </w:tc>
-                    <w:tc>
-                      <w:tcPr>
-                        <w:tcW w:w="1178" w:type="dxa"/>
-                      </w:tcPr>
-                      <w:p>
-                        <w:pPr>
-                          <w:rPr>
-                            <w:rFonts w:ascii="Arial" w:hAnsi="Arial" w:cs="Arial"/>
-                            <w:color w:val="333333"/>
-                            <w:sz w:val="19"/>
-                            <w:szCs w:val="19"/>
-                            <w:shd w:val="clear" w:color="auto" w:fill="FFFFFF"/>
-                          </w:rPr>
-                        </w:pPr>
-                      </w:p>
-                    </w:tc>
-                    <w:tc>
-                      <w:tcPr>
-                        <w:tcW w:w="1643" w:type="dxa"/>
-                      </w:tcPr>
-                      <w:p>
-                        <w:pPr>
-                          <w:jc w:val="center"/>
-                          <w:rPr>
-                            <w:rFonts w:ascii="Arial" w:hAnsi="Arial" w:cs="Arial"/>
-                            <w:color w:val="333333"/>
-                            <w:sz w:val="19"/>
-                            <w:szCs w:val="19"/>
-                            <w:shd w:val="clear" w:color="auto" w:fill="FFFFFF"/>
-                          </w:rPr>
-                        </w:pPr>
-                        <w:r>
-                          <w:rPr>
-                            <w:rFonts w:ascii="Arial" w:hAnsi="Arial" w:cs="Arial"/>
-                            <w:color w:val="333333"/>
-                            <w:sz w:val="19"/>
-                            <w:szCs w:val="19"/>
-                            <w:shd w:val="clear" w:color="auto" w:fill="FFFFFF"/>
-                            <w:lang w:val="en-US"/>
-                          </w:rPr>
-                          <w:t>Total pro Monat.</w:t>
-                        </w:r>
-                      </w:p>
-                    </w:tc>
-                    <w:tc>
-                      <w:tcPr>
-                        <w:tcW w:w="449" w:type="dxa"/>
-                      </w:tcPr>
-                      <w:p>
-                        <w:pPr>
-                          <w:jc w:val="right"/>
-                          <w:rPr>
-                            <w:rFonts w:ascii="Arial" w:hAnsi="Arial" w:cs="Arial"/>
-                            <w:color w:val="333333"/>
-                            <w:sz w:val="19"/>
-                            <w:szCs w:val="19"/>
-                            <w:shd w:val="clear" w:color="auto" w:fill="FFFFFF"/>
-                          </w:rPr>
-                        </w:pPr>
-                        <w:r>
-                          <w:rPr>
-                            <w:rFonts w:ascii="Arial" w:hAnsi="Arial" w:cs="Arial"/>
-                            <w:sz w:val="19"/>
-                            <w:szCs w:val="19"/>
-                          </w:rPr>
-                          <w:t>Fr.</w:t>
-                        </w:r>
-                      </w:p>
-                    </w:tc>
-                    <w:tc>
-                      <w:tcPr>
-                        <w:tcW w:w="1359" w:type="dxa"/>
-                      </w:tcPr>
-                      <w:p>
-                        <w:pPr>
-                          <w:jc w:val="right"/>
-                          <w:rPr>
-                            <w:rFonts w:ascii="Arial" w:hAnsi="Arial" w:cs="Arial"/>
-                            <w:b/>
-                            <w:bCs/>
-                            <w:color w:val="333333"/>
-                            <w:sz w:val="19"/>
-                            <w:szCs w:val="19"/>
-                            <w:shd w:val="clear" w:color="auto" w:fill="FFFFFF"/>
-                            <w:lang w:val="en-US"/>
-                          </w:rPr>
-                        </w:pPr>
-                        <w:r>
-                          <w:rPr>
-                            <w:rFonts w:ascii="Arial" w:hAnsi="Arial" w:cs="Arial"/>
-                            <w:b/>
-                            <w:bCs/>
-                            <w:color w:val="333333"/>
-                            <w:sz w:val="19"/>
-                            <w:szCs w:val="19"/>
-                            <w:shd w:val="clear" w:color="auto" w:fill="FFFFFF"/>
-                            <w:lang w:val="en-US"/>
-                          </w:rPr>
-                          <w:t>${</w:t>
-                        </w:r>
-                        <w:proofErr w:type="spellStart"/>
-                        <w:r>
-                          <w:rPr>
-                            <w:rFonts w:ascii="Arial" w:hAnsi="Arial" w:cs="Arial"/>
-                            <w:b/>
-                            <w:bCs/>
-                            <w:color w:val="333333"/>
-                            <w:sz w:val="19"/>
-                            <w:szCs w:val="19"/>
-                            <w:shd w:val="clear" w:color="auto" w:fill="FFFFFF"/>
-                            <w:lang w:val="en-US"/>
-                          </w:rPr>
-                          <w:t>totalPrice</w:t>
-                        </w:r>
-                        <w:proofErr w:type="spellEnd"/>
-                        <w:r>
-                          <w:rPr>
-                            <w:rFonts w:ascii="Arial" w:hAnsi="Arial" w:cs="Arial"/>
-                            <w:b/>
-                            <w:bCs/>
-                            <w:color w:val="333333"/>
-                            <w:sz w:val="19"/>
-                            <w:szCs w:val="19"/>
-                            <w:shd w:val="clear" w:color="auto" w:fill="FFFFFF"/>
-                            <w:lang w:val="en-US"/>
-                          </w:rPr>
-                          <w:br/>
-                        </w:r>
-                        <w:proofErr w:type="spellStart"/>
-                        <w:r>
-                          <w:rPr>
-                            <w:rFonts w:ascii="Arial" w:hAnsi="Arial" w:cs="Arial"/>
-                            <w:b/>
-                            <w:bCs/>
-                            <w:color w:val="333333"/>
-                            <w:sz w:val="19"/>
-                            <w:szCs w:val="19"/>
-                            <w:shd w:val="clear" w:color="auto" w:fill="FFFFFF"/>
-                            <w:lang w:val="en-US"/>
-                          </w:rPr>
-                          <w:t>Brutto</w:t>
-                        </w:r>
-                        <w:proofErr w:type="spellEnd"/>
-                        <w:r>
-                          <w:rPr>
-                            <w:rFonts w:ascii="Arial" w:hAnsi="Arial" w:cs="Arial"/>
-                            <w:b/>
-                            <w:bCs/>
-                            <w:color w:val="333333"/>
-                            <w:sz w:val="19"/>
-                            <w:szCs w:val="19"/>
-                            <w:shd w:val="clear" w:color="auto" w:fill="FFFFFF"/>
-                            <w:lang w:val="en-US"/>
-                          </w:rPr>
-                          <w:t>}</w:t>
-                        </w:r>
-                      </w:p>
-                    </w:tc>
-                  </w:tr>
-                  <w:tr>
-                    <w:trPr>
-                      <w:cantSplit/>
-                    </w:trPr>
-                    <w:tc>
-                      <w:tcPr>
-                        <w:tcW w:w="8634" w:type="dxa"/>
-                        <w:gridSpan w:val="7"/>
-                      </w:tcPr>
-                      <w:p>
-                        <w:pPr>
-                          <w:rPr>
-                            <w:rFonts w:ascii="Arial" w:hAnsi="Arial" w:cs="Arial"/>
-                            <w:b/>
-                            <w:bCs/>
-                            <w:color w:val="333333"/>
-                            <w:sz w:val="19"/>
-                            <w:szCs w:val="19"/>
-                            <w:shd w:val="clear" w:color="auto" w:fill="FFFFFF"/>
-                            <w:lang w:val="en-US"/>
-                          </w:rPr>
-                        </w:pPr>
-                        <w:proofErr w:type="spellStart"/>
-                        <w:r>
-                          <w:rPr>
-                            <w:rFonts w:ascii="Arial" w:hAnsi="Arial" w:cs="Arial"/>
-                            <w:color w:val="333333"/>
-                            <w:sz w:val="19"/>
-                            <w:szCs w:val="19"/>
-                            <w:shd w:val="clear" w:color="auto" w:fill="FFFFFF"/>
-                            <w:lang w:val="en-US"/>
-                          </w:rPr>
-                          <w:t>Anzahl</w:t>
-                        </w:r>
-                        <w:proofErr w:type="spellEnd"/>
-                        <w:r>
-                          <w:rPr>
-                            <w:rFonts w:ascii="Arial" w:hAnsi="Arial" w:cs="Arial"/>
-                            <w:color w:val="333333"/>
-                            <w:sz w:val="19"/>
-                            <w:szCs w:val="19"/>
-                            <w:shd w:val="clear" w:color="auto" w:fill="FFFFFF"/>
-                            <w:lang w:val="en-US"/>
-                          </w:rPr>
-                          <w:t xml:space="preserve"> </w:t>
-                        </w:r>
-                        <w:proofErr w:type="spellStart"/>
-                        <w:r>
-                          <w:rPr>
-                            <w:rFonts w:ascii="Arial" w:hAnsi="Arial" w:cs="Arial"/>
-                            <w:color w:val="333333"/>
-                            <w:sz w:val="19"/>
-                            <w:szCs w:val="19"/>
-                            <w:shd w:val="clear" w:color="auto" w:fill="FFFFFF"/>
-                            <w:lang w:val="en-US"/>
-                          </w:rPr>
-                          <w:t>Schlüssel</w:t>
-                        </w:r>
-                        <w:proofErr w:type="spellEnd"/>
-                        <w:r>
-                          <w:rPr>
-                            <w:rFonts w:ascii="Arial" w:hAnsi="Arial" w:cs="Arial"/>
-                            <w:color w:val="333333"/>
-                            <w:sz w:val="19"/>
-                            <w:szCs w:val="19"/>
-                            <w:shd w:val="clear" w:color="auto" w:fill="FFFFFF"/>
-                            <w:lang w:val="en-US"/>
-                          </w:rPr>
-                          <w:t>:</w:t>
-                        </w:r>
-                        <w:r>
-                          <w:rPr>
-                            <w:rFonts w:ascii="Arial" w:hAnsi="Arial" w:cs="Arial"/>
-                            <w:b/>
-                            <w:bCs/>
-                            <w:color w:val="333333"/>
-                            <w:sz w:val="19"/>
-                            <w:szCs w:val="19"/>
-                            <w:shd w:val="clear" w:color="auto" w:fill="FFFFFF"/>
-                            <w:lang w:val="en-US"/>
-                          </w:rPr>
-                          <w:t xml:space="preserve"> </w:t>
-                        </w:r>
-                        <w:r>
-                          <w:rPr>
-                            <w:rFonts w:ascii="Arial" w:hAnsi="Arial" w:cs="Arial"/>
-                            <w:b/>
-                            <w:bCs/>
-                            <w:color w:val="333333"/>
-                            <w:sz w:val="19"/>
-                            <w:szCs w:val="19"/>
-                            <w:shd w:val="clear" w:color="auto" w:fill="FFFFFF"/>
-                            <w:lang w:val="en-US"/>
-                          </w:rPr>
-                          <w:t>${keys}</w:t>
-                        </w:r>
-                        <w:r>
-                          <w:rPr>
-                            <w:rFonts w:ascii="Arial" w:hAnsi="Arial" w:cs="Arial"/>
-                            <w:color w:val="333333"/>
-                            <w:sz w:val="19"/>
-                            <w:szCs w:val="19"/>
-                            <w:shd w:val="clear" w:color="auto" w:fill="FFFFFF"/>
-                            <w:lang w:val="en-US"/>
-                          </w:rPr>
-                          <w:t xml:space="preserve"> </w:t>
-                        </w:r>
-                      </w:p>
-                    </w:tc>
-                  </w:tr>
-                  <w:tr>
-                    <w:trPr>
-                      <w:cantSplit/>
-                    </w:trPr>
-                    <w:tc>
-                      <w:tcPr>
-                        <w:tcW w:w="8634" w:type="dxa"/>
-                        <w:gridSpan w:val="7"/>
-                      </w:tcPr>
-                      <w:p>
-                        <w:pPr>
-                          <w:rPr>
-                            <w:rFonts w:ascii="Arial" w:hAnsi="Arial" w:cs="Arial"/>
-                            <w:b/>
-                            <w:bCs/>
-                            <w:color w:val="333333"/>
-                            <w:sz w:val="19"/>
-                            <w:szCs w:val="19"/>
-                            <w:shd w:val="clear" w:color="auto" w:fill="FFFFFF"/>
-                          </w:rPr>
-                        </w:pPr>
-                        <w:r>
-                          <w:rPr>
-                            <w:rFonts w:ascii="Arial" w:hAnsi="Arial" w:cs="Arial"/>
-                            <w:color w:val="333333"/>
-                            <w:sz w:val="19"/>
-                            <w:szCs w:val="19"/>
-                            <w:shd w:val="clear" w:color="auto" w:fill="FFFFFF"/>
-                          </w:rPr>
-                          <w:t>Depot Fr.</w:t>
-                        </w:r>
-                        <w:r>
-                          <w:rPr>
-                            <w:rFonts w:ascii="Arial" w:hAnsi="Arial" w:cs="Arial"/>
-                            <w:color w:val="333333"/>
-                            <w:sz w:val="19"/>
-                            <w:szCs w:val="19"/>
-                            <w:shd w:val="clear" w:color="auto" w:fill="FFFFFF"/>
-                          </w:rPr>
-                          <w:t xml:space="preserve"> </w:t>
-                        </w:r>
-                        <w:r>
-                          <w:rPr>
-                            <w:rFonts w:ascii="Arial" w:hAnsi="Arial" w:cs="Arial"/>
-                            <w:b/>
-                            <w:bCs/>
-                            <w:color w:val="333333"/>
-                            <w:sz w:val="19"/>
-                            <w:szCs w:val="19"/>
-                            <w:shd w:val="clear" w:color="auto" w:fill="FFFFFF"/>
-                          </w:rPr>
-                          <w:t>${</w:t>
-                        </w:r>
-                        <w:proofErr w:type="spellStart"/>
-                        <w:r>
-                          <w:rPr>
-                            <w:rFonts w:ascii="Arial" w:hAnsi="Arial" w:cs="Arial"/>
-                            <w:b/>
-                            <w:bCs/>
-                            <w:color w:val="333333"/>
-                            <w:sz w:val="19"/>
-                            <w:szCs w:val="19"/>
-                            <w:shd w:val="clear" w:color="auto" w:fill="FFFFFF"/>
-                          </w:rPr>
-                          <w:t>depot</w:t>
-                        </w:r>
-                        <w:proofErr w:type="spellEnd"/>
-                        <w:r>
-                          <w:rPr>
-                            <w:rFonts w:ascii="Arial" w:hAnsi="Arial" w:cs="Arial"/>
-                            <w:b/>
-                            <w:bCs/>
-                            <w:color w:val="333333"/>
-                            <w:sz w:val="19"/>
-                            <w:szCs w:val="19"/>
-                            <w:shd w:val="clear" w:color="auto" w:fill="FFFFFF"/>
-                          </w:rPr>
-                          <w:t>}</w:t>
-                        </w:r>
-                        <w:r>
-                          <w:rPr>
-                            <w:rFonts w:ascii="Arial" w:hAnsi="Arial" w:cs="Arial"/>
-                            <w:color w:val="333333"/>
-                            <w:sz w:val="19"/>
-                            <w:szCs w:val="19"/>
-                            <w:shd w:val="clear" w:color="auto" w:fill="FFFFFF"/>
-                          </w:rPr>
-                          <w:t xml:space="preserve"> </w:t>
-                        </w:r>
-                        <w:r>
-                          <w:rPr>
-                            <w:rFonts w:ascii="Arial" w:hAnsi="Arial" w:cs="Arial"/>
-                            <w:color w:val="333333"/>
-                            <w:sz w:val="19"/>
-                            <w:szCs w:val="19"/>
-                            <w:shd w:val="clear" w:color="auto" w:fill="FFFFFF"/>
-                          </w:rPr>
-                          <w:t>(zahlbar bei Vertragsunterzeichnung auf das Konto 45-87-4 siehe Punkt 12 Bankverbindung).</w:t>
-                        </w:r>
-                      </w:p>
-                    </w:tc>
-                  </w:tr>
-                  <w:tr>
-                    <w:trPr>
-                      <w:cantSplit/>
-                    </w:trPr>
-                    <w:tc>
-                      <w:tcPr>
-                        <w:tcW w:w="8634" w:type="dxa"/>
-                        <w:gridSpan w:val="7"/>
-                      </w:tcPr>
-                      <w:p>
-                        <w:pPr>
-                          <w:jc w:val="both"/>
-                          <w:rPr>
-                            <w:rFonts w:ascii="Arial" w:hAnsi="Arial" w:cs="Arial"/>
-                            <w:b/>
-                            <w:bCs/>
-                            <w:color w:val="333333"/>
-                            <w:sz w:val="19"/>
-                            <w:szCs w:val="19"/>
-                            <w:shd w:val="clear" w:color="auto" w:fill="FFFFFF"/>
-                          </w:rPr>
-                        </w:pPr>
-                        <w:r>
-                          <w:rPr>
-                            <w:rFonts w:ascii="Arial" w:hAnsi="Arial" w:cs="Arial"/>
-                            <w:color w:val="333333"/>
-                            <w:sz w:val="19"/>
-                            <w:szCs w:val="19"/>
-                            <w:shd w:val="clear" w:color="auto" w:fill="FFFFFF"/>
-                          </w:rPr>
-                          <w:t xml:space="preserve">Der Mietzins ist zum Voraus </w:t>
-                        </w:r>
-                        <w:sdt>
-                          <w:sdtPr>
-                            <w:rPr>
-                              <w:rFonts w:ascii="Arial" w:hAnsi="Arial" w:cs="Arial"/>
-                              <w:b/>
-                              <w:color w:val="333333"/>
-                              <w:sz w:val="19"/>
-                              <w:szCs w:val="19"/>
-                              <w:shd w:val="clear" w:color="auto" w:fill="FFFFFF"/>
-                            </w:rPr>
-                            <w:id w:val="1490979523"/>
-                            <w:placeholder>
-                              <w:docPart w:val="1E7272C7A3434B34B313AD3EF083EB0C"/>
                             </w:placeholder>
                             <w:comboBox>
                               <w:listItem w:value="Wählen Sie ein Element aus."/>
@@ -6046,6 +4496,7 @@
                             <w:szCs w:val="19"/>
                             <w:shd w:val="clear" w:color="auto" w:fill="FFFFFF"/>
                           </w:rPr>
+                          <w:lastRenderedPageBreak/>
                           <w:t>Der Nettomietzins monatlich für: ${</w:t>
                         </w:r>
                         <w:proofErr w:type="spellStart"/>
@@ -6173,6 +4624,285 @@
                             <w:shd w:val="clear" w:color="auto" w:fill="FFFFFF"/>
                           </w:rPr>
                           <w:t>}</w:t>
+                        </w:r>
+                      </w:p>
+                    </w:tc>
+                  </w:tr>
+                  <w:tr>
+                    <w:trPr>
+                      <w:gridAfter w:val="1"/>
+                      <w:wAfter w:w="6" w:type="dxa"/>
+                      <w:cantSplit/>
+                    </w:trPr>
+                    <w:tc>
+                      <w:tcPr>
+                        <w:tcW w:w="693" w:type="dxa"/>
+                      </w:tcPr>
+                      <w:p>
+                        <w:pPr>
+                          <w:rPr>
+                            <w:rFonts w:ascii="Arial" w:hAnsi="Arial" w:cs="Arial"/>
+                            <w:color w:val="333333"/>
+                            <w:sz w:val="19"/>
+                            <w:szCs w:val="19"/>
+                            <w:shd w:val="clear" w:color="auto" w:fill="FFFFFF"/>
+                          </w:rPr>
+                        </w:pPr>
+                      </w:p>
+                    </w:tc>
+                    <w:tc>
+                      <w:tcPr>
+                        <w:tcW w:w="3306" w:type="dxa"/>
+                      </w:tcPr>
+                      <w:p>
+                        <w:pPr>
+                          <w:jc w:val="right"/>
+                          <w:rPr>
+                            <w:rFonts w:ascii="Arial" w:hAnsi="Arial" w:cs="Arial"/>
+                            <w:color w:val="333333"/>
+                            <w:sz w:val="19"/>
+                            <w:szCs w:val="19"/>
+                            <w:shd w:val="clear" w:color="auto" w:fill="FFFFFF"/>
+                          </w:rPr>
+                        </w:pPr>
+                        <w:r>
+                          <w:rPr>
+                            <w:rFonts w:ascii="Arial" w:hAnsi="Arial" w:cs="Arial"/>
+                            <w:color w:val="333333"/>
+                            <w:sz w:val="19"/>
+                            <w:szCs w:val="19"/>
+                            <w:shd w:val="clear" w:color="auto" w:fill="FFFFFF"/>
+                          </w:rPr>
+                          <w:t>Strom:</w:t>
+                        </w:r>
+                      </w:p>
+                    </w:tc>
+                    <w:tc>
+                      <w:tcPr>
+                        <w:tcW w:w="1178" w:type="dxa"/>
+                      </w:tcPr>
+                      <w:p>
+                        <w:pPr>
+                          <w:jc w:val="center"/>
+                          <w:rPr>
+                            <w:rFonts w:ascii="Arial" w:hAnsi="Arial" w:cs="Arial"/>
+                            <w:color w:val="333333"/>
+                            <w:sz w:val="19"/>
+                            <w:szCs w:val="19"/>
+                            <w:shd w:val="clear" w:color="auto" w:fill="FFFFFF"/>
+                          </w:rPr>
+                        </w:pPr>
+                        <w:r>
+                          <w:rPr>
+                            <w:rFonts w:ascii="Arial" w:hAnsi="Arial" w:cs="Arial"/>
+                            <w:color w:val="333333"/>
+                            <w:sz w:val="19"/>
+                            <w:szCs w:val="19"/>
+                            <w:shd w:val="clear" w:color="auto" w:fill="FFFFFF"/>
+                          </w:rPr>
+                          <w:t>${</w:t>
+                        </w:r>
+                        <w:proofErr w:type="spellStart"/>
+                        <w:r>
+                          <w:rPr>
+                            <w:rFonts w:ascii="Arial" w:hAnsi="Arial" w:cs="Arial"/>
+                            <w:color w:val="333333"/>
+                            <w:sz w:val="19"/>
+                            <w:szCs w:val="19"/>
+                            <w:shd w:val="clear" w:color="auto" w:fill="FFFFFF"/>
+                          </w:rPr>
+                          <w:t>str</w:t>
+                        </w:r>
+                        <w:proofErr w:type="spellEnd"/>
+                        <w:r>
+                          <w:rPr>
+                            <w:rFonts w:ascii="Arial" w:hAnsi="Arial" w:cs="Arial"/>
+                            <w:color w:val="333333"/>
+                            <w:sz w:val="19"/>
+                            <w:szCs w:val="19"/>
+                            <w:shd w:val="clear" w:color="auto" w:fill="FFFFFF"/>
+                          </w:rPr>
+                          <w:br/>
+                        </w:r>
+                        <w:proofErr w:type="spellStart"/>
+                        <w:r>
+                          <w:rPr>
+                            <w:rFonts w:ascii="Arial" w:hAnsi="Arial" w:cs="Arial"/>
+                            <w:color w:val="333333"/>
+                            <w:sz w:val="19"/>
+                            <w:szCs w:val="19"/>
+                            <w:shd w:val="clear" w:color="auto" w:fill="FFFFFF"/>
+                          </w:rPr>
+                          <w:t>om</w:t>
+                        </w:r>
+                        <w:proofErr w:type="spellEnd"/>
+                        <w:r>
+                          <w:rPr>
+                            <w:rFonts w:ascii="Arial" w:hAnsi="Arial" w:cs="Arial"/>
+                            <w:color w:val="333333"/>
+                            <w:sz w:val="19"/>
+                            <w:szCs w:val="19"/>
+                            <w:shd w:val="clear" w:color="auto" w:fill="FFFFFF"/>
+                          </w:rPr>
+                          <w:t>}</w:t>
+                        </w:r>
+                      </w:p>
+                    </w:tc>
+                    <w:tc>
+                      <w:tcPr>
+                        <w:tcW w:w="1643" w:type="dxa"/>
+                      </w:tcPr>
+                      <w:p>
+                        <w:pPr>
+                          <w:jc w:val="right"/>
+                          <w:rPr>
+                            <w:rFonts w:ascii="Arial" w:hAnsi="Arial" w:cs="Arial"/>
+                            <w:color w:val="333333"/>
+                            <w:sz w:val="19"/>
+                            <w:szCs w:val="19"/>
+                            <w:shd w:val="clear" w:color="auto" w:fill="FFFFFF"/>
+                          </w:rPr>
+                        </w:pPr>
+                        <w:r>
+                          <w:rPr>
+                            <w:rFonts w:ascii="Arial" w:hAnsi="Arial" w:cs="Arial"/>
+                            <w:color w:val="333333"/>
+                            <w:sz w:val="12"/>
+                            <w:szCs w:val="12"/>
+                            <w:shd w:val="clear" w:color="auto" w:fill="FFFFFF"/>
+                          </w:rPr>
+                          <w:t>${</w:t>
+                        </w:r>
+                        <w:proofErr w:type="spellStart"/>
+                        <w:r>
+                          <w:rPr>
+                            <w:rFonts w:ascii="Arial" w:hAnsi="Arial" w:cs="Arial"/>
+                            <w:color w:val="333333"/>
+                            <w:sz w:val="12"/>
+                            <w:szCs w:val="12"/>
+                            <w:shd w:val="clear" w:color="auto" w:fill="FFFFFF"/>
+                          </w:rPr>
+                          <w:t>strom.equals</w:t>
+                        </w:r>
+                        <w:proofErr w:type="spellEnd"/>
+                        <w:r>
+                          <w:rPr>
+                            <w:rFonts w:ascii="Arial" w:hAnsi="Arial" w:cs="Arial"/>
+                            <w:color w:val="333333"/>
+                            <w:sz w:val="12"/>
+                            <w:szCs w:val="12"/>
+                            <w:shd w:val="clear" w:color="auto" w:fill="FFFFFF"/>
+                          </w:rPr>
+                          <w:br/>
+                          <w:t>("Ja")?"</w:t>
+                        </w:r>
+                        <w:proofErr w:type="spellStart"/>
+                        <w:r>
+                          <w:rPr>
+                            <w:rFonts w:ascii="Arial" w:hAnsi="Arial" w:cs="Arial"/>
+                            <w:color w:val="333333"/>
+                            <w:sz w:val="19"/>
+                            <w:szCs w:val="19"/>
+                            <w:shd w:val="clear" w:color="auto" w:fill="FFFFFF"/>
+                          </w:rPr>
+                          <w:t>akonto</w:t>
+                        </w:r>
+                        <w:proofErr w:type="spellEnd"/>
+                        <w:r>
+                          <w:rPr>
+                            <w:rFonts w:ascii="Arial" w:hAnsi="Arial" w:cs="Arial"/>
+                            <w:color w:val="333333"/>
+                            <w:sz w:val="19"/>
+                            <w:szCs w:val="19"/>
+                            <w:shd w:val="clear" w:color="auto" w:fill="FFFFFF"/>
+                          </w:rPr>
+                          <w:t>":"-"}</w:t>
+                        </w:r>
+                      </w:p>
+                    </w:tc>
+                    <w:tc>
+                      <w:tcPr>
+                        <w:tcW w:w="449" w:type="dxa"/>
+                      </w:tcPr>
+                      <w:p>
+                        <w:pPr>
+                          <w:jc w:val="right"/>
+                          <w:rPr>
+                            <w:rFonts w:ascii="Arial" w:hAnsi="Arial" w:cs="Arial"/>
+                            <w:color w:val="333333"/>
+                            <w:sz w:val="19"/>
+                            <w:szCs w:val="19"/>
+                            <w:shd w:val="clear" w:color="auto" w:fill="FFFFFF"/>
+                          </w:rPr>
+                        </w:pPr>
+                        <w:r>
+                          <w:rPr>
+                            <w:rFonts w:ascii="Arial" w:hAnsi="Arial" w:cs="Arial"/>
+                            <w:color w:val="333333"/>
+                            <w:sz w:val="19"/>
+                            <w:szCs w:val="19"/>
+                            <w:shd w:val="clear" w:color="auto" w:fill="FFFFFF"/>
+                          </w:rPr>
+                          <w:t>Fr.</w:t>
+                        </w:r>
+                      </w:p>
+                    </w:tc>
+                    <w:tc>
+                      <w:tcPr>
+                        <w:tcW w:w="1359" w:type="dxa"/>
+                      </w:tcPr>
+                      <w:p>
+                        <w:pPr>
+                          <w:jc w:val="right"/>
+                          <w:rPr>
+                            <w:rFonts w:ascii="Arial" w:hAnsi="Arial" w:cs="Arial"/>
+                            <w:color w:val="333333"/>
+                            <w:sz w:val="19"/>
+                            <w:szCs w:val="19"/>
+                            <w:shd w:val="clear" w:color="auto" w:fill="FFFFFF"/>
+                          </w:rPr>
+                        </w:pPr>
+                        <w:r>
+                          <w:rPr>
+                            <w:rFonts w:ascii="Arial" w:hAnsi="Arial" w:cs="Arial"/>
+                            <w:color w:val="333333"/>
+                            <w:sz w:val="19"/>
+                            <w:szCs w:val="19"/>
+                            <w:shd w:val="clear" w:color="auto" w:fill="FFFFFF"/>
+                          </w:rPr>
+                          <w:t>${</w:t>
+                        </w:r>
+                        <w:proofErr w:type="spellStart"/>
+                        <w:r>
+                          <w:rPr>
+                            <w:rFonts w:ascii="Arial" w:hAnsi="Arial" w:cs="Arial"/>
+                            <w:color w:val="333333"/>
+                            <w:sz w:val="19"/>
+                            <w:szCs w:val="19"/>
+                            <w:shd w:val="clear" w:color="auto" w:fill="FFFFFF"/>
+                          </w:rPr>
+                          <w:t>price</w:t>
+                        </w:r>
+                        <w:proofErr w:type="spellEnd"/>
+                        <w:r>
+                          <w:rPr>
+                            <w:rFonts w:ascii="Arial" w:hAnsi="Arial" w:cs="Arial"/>
+                            <w:color w:val="333333"/>
+                            <w:sz w:val="19"/>
+                            <w:szCs w:val="19"/>
+                            <w:shd w:val="clear" w:color="auto" w:fill="FFFFFF"/>
+                          </w:rPr>
+                          <w:br/>
+                        </w:r>
+                        <w:r>
+                          <w:rPr>
+                            <w:rFonts w:ascii="Arial" w:hAnsi="Arial" w:cs="Arial"/>
+                            <w:color w:val="333333"/>
+                            <w:sz w:val="19"/>
+                            <w:szCs w:val="19"/>
+                            <w:shd w:val="clear" w:color="auto" w:fill="FFFFFF"/>
+                          </w:rPr>
+                          <w:t>Strom}</w:t>
                         </w:r>
                       </w:p>
                     </w:tc>
@@ -7014,7 +5744,1409 @@
                             <w:szCs w:val="19"/>
                             <w:shd w:val="clear" w:color="auto" w:fill="FFFFFF"/>
                           </w:rPr>
-                          <w:t>(zahlbar bei Vertragsunterzeichnung auf das Konto 45-87-4 siehe Punkt 12 Bankverbindung).</w:t>
+                          <w:t>(zahlbar bei Vertragsunte</w:t>
+                        </w:r>
+                        <w:r>
+                          <w:rPr>
+                            <w:rFonts w:ascii="Arial" w:hAnsi="Arial" w:cs="Arial"/>
+                            <w:color w:val="333333"/>
+                            <w:sz w:val="19"/>
+                            <w:szCs w:val="19"/>
+                            <w:shd w:val="clear" w:color="auto" w:fill="FFFFFF"/>
+                          </w:rPr>
+                          <w:t xml:space="preserve">rzeichnung auf das Konto </w:t>
+                        </w:r>
+                        <w:r>
+                          <w:rPr>
+                            <w:rFonts w:ascii="Arial" w:hAnsi="Arial" w:cs="Arial"/>
+                            <w:bCs/>
+                            <w:color w:val="333333"/>
+                            <w:sz w:val="19"/>
+                            <w:szCs w:val="19"/>
+                          </w:rPr>
+                          <w:t>262-137375.02B</w:t>
+                        </w:r>
+                        <w:r>
+                          <w:rPr>
+                            <w:rFonts w:ascii="Arial" w:hAnsi="Arial" w:cs="Arial"/>
+                            <w:color w:val="333333"/>
+                            <w:sz w:val="19"/>
+                            <w:szCs w:val="19"/>
+                            <w:shd w:val="clear" w:color="auto" w:fill="FFFFFF"/>
+                          </w:rPr>
+                          <w:t xml:space="preserve"> siehe Punkt 14</w:t>
+                        </w:r>
+                        <w:r>
+                          <w:rPr>
+                            <w:rFonts w:ascii="Arial" w:hAnsi="Arial" w:cs="Arial"/>
+                            <w:color w:val="333333"/>
+                            <w:sz w:val="19"/>
+                            <w:szCs w:val="19"/>
+                            <w:shd w:val="clear" w:color="auto" w:fill="FFFFFF"/>
+                          </w:rPr>
+                          <w:t xml:space="preserve"> Bankverbindung).</w:t>
+                        </w:r>
+                      </w:p>
+                    </w:tc>
+                  </w:tr>
+                  <w:tr>
+                    <w:trPr>
+                      <w:cantSplit/>
+                    </w:trPr>
+                    <w:tc>
+                      <w:tcPr>
+                        <w:tcW w:w="8634" w:type="dxa"/>
+                        <w:gridSpan w:val="7"/>
+                      </w:tcPr>
+                      <w:p>
+                        <w:pPr>
+                          <w:jc w:val="both"/>
+                          <w:rPr>
+                            <w:rFonts w:ascii="Arial" w:hAnsi="Arial" w:cs="Arial"/>
+                            <w:b/>
+                            <w:bCs/>
+                            <w:color w:val="333333"/>
+                            <w:sz w:val="19"/>
+                            <w:szCs w:val="19"/>
+                            <w:shd w:val="clear" w:color="auto" w:fill="FFFFFF"/>
+                          </w:rPr>
+                        </w:pPr>
+                        <w:r>
+                          <w:rPr>
+                            <w:rFonts w:ascii="Arial" w:hAnsi="Arial" w:cs="Arial"/>
+                            <w:color w:val="333333"/>
+                            <w:sz w:val="19"/>
+                            <w:szCs w:val="19"/>
+                            <w:shd w:val="clear" w:color="auto" w:fill="FFFFFF"/>
+                          </w:rPr>
+                          <w:t xml:space="preserve">Der Mietzins ist zum Voraus </w:t>
+                        </w:r>
+                        <w:sdt>
+                          <w:sdtPr>
+                            <w:rPr>
+                              <w:rFonts w:ascii="Arial" w:hAnsi="Arial" w:cs="Arial"/>
+                              <w:b/>
+                              <w:color w:val="333333"/>
+                              <w:sz w:val="19"/>
+                              <w:szCs w:val="19"/>
+                              <w:shd w:val="clear" w:color="auto" w:fill="FFFFFF"/>
+                            </w:rPr>
+                            <w:id w:val="1490979523"/>
+                            <w:placeholder>
+                              <w:docPart w:val="1E7272C7A3434B34B313AD3EF083EB0C"/>
+                            </w:placeholder>
+                            <w:comboBox>
+                              <w:listItem w:value="Wählen Sie ein Element aus."/>
+                              <w:listItem w:displayText="halbjährig" w:value="halbjährig"/>
+                              <w:listItem w:displayText="monatlich" w:value="monatlich"/>
+                              <w:listItem w:displayText="vierteljährig" w:value="vierteljährig"/>
+                            </w:comboBox>
+                          </w:sdtPr>
+                          <w:sdtEndPr/>
+                          <w:sdtContent>
+                            <w:r>
+                              <w:rPr>
+                                <w:rFonts w:ascii="Arial" w:hAnsi="Arial" w:cs="Arial"/>
+                                <w:b/>
+                                <w:color w:val="333333"/>
+                                <w:sz w:val="19"/>
+                                <w:szCs w:val="19"/>
+                                <w:shd w:val="clear" w:color="auto" w:fill="FFFFFF"/>
+                              </w:rPr>
+                              <w:t>monatlich</w:t>
+                            </w:r>
+                          </w:sdtContent>
+                        </w:sdt>
+                        <w:r>
+                          <w:rPr>
+                            <w:rFonts w:ascii="Arial" w:hAnsi="Arial" w:cs="Arial"/>
+                            <w:color w:val="333333"/>
+                            <w:sz w:val="19"/>
+                            <w:szCs w:val="19"/>
+                            <w:shd w:val="clear" w:color="auto" w:fill="FFFFFF"/>
+                          </w:rPr>
+                          <w:t xml:space="preserve"> zu bezahlen. Bei verspäteter Zahlung verrechnet der Vermieter dem Mieter 5.0% (p. a.) einen Verzugszins vom geschuldeten Betrag ab dem Verfalltag. Die Verrechnung allfälliger Auslagen (z.B. Mahngebühren) bleibt vorbehalten.</w:t>
+                        </w:r>
+                      </w:p>
+                    </w:tc>
+                  </w:tr>
+                </w:tbl>
+                <w:p>
+                  <w:pPr>
+                    <w:rPr>
+                      <w:sz w:val="10"/>
+                      <w:szCs w:val="10"/>
+                    </w:rPr>
+                  </w:pPr>
+                  <w:r>
+                    <w:rPr>
+                      <w:sz w:val="19"/>
+                      <w:szCs w:val="19"/>
+                    </w:rPr>
+                    <w:br w:type="page"/>
+                  </w:r>
+                </w:p>
+              </w:tc>
+            </w:tr>
+          </w:tbl>
+          <w:p>
+            <w:pPr>
+              <w:rPr>
+                <w:rFonts w:ascii="Arial" w:hAnsi="Arial" w:cs="Arial"/>
+                <w:sz w:val="10"/>
+                <w:szCs w:val="10"/>
+              </w:rPr>
+            </w:pPr>
+          </w:p>
+        </w:tc>
+      </w:tr>
+      <w:tr>
+        <w:tc>
+          <w:tcPr>
+            <w:tcW w:w="9066" w:type="dxa"/>
+            <w:gridSpan w:val="2"/>
+          </w:tcPr>
+          <w:p>
+            <w:pPr>
+              <w:rPr>
+                <w:rFonts w:ascii="Arial" w:hAnsi="Arial" w:cs="Arial"/>
+                <w:b/>
+                <w:bCs/>
+                <w:color w:val="333333"/>
+                <w:sz w:val="6"/>
+                <w:szCs w:val="6"/>
+              </w:rPr>
+            </w:pPr>
+          </w:p>
+          <w:p>
+            <w:pPr>
+              <w:rPr>
+                <w:rFonts w:ascii="Arial" w:hAnsi="Arial" w:cs="Arial"/>
+                <w:sz w:val="6"/>
+                <w:szCs w:val="6"/>
+              </w:rPr>
+            </w:pPr>
+          </w:p>
+          <w:tbl>
+            <w:tblPr>
+              <w:tblStyle w:val="Tabellenraster"/>
+              <w:tblW w:w="0" w:type="auto"/>
+              <w:tblBorders>
+                <w:top w:val="none" w:sz="0" w:space="0" w:color="auto"/>
+                <w:left w:val="none" w:sz="0" w:space="0" w:color="auto"/>
+                <w:bottom w:val="none" w:sz="0" w:space="0" w:color="auto"/>
+                <w:right w:val="none" w:sz="0" w:space="0" w:color="auto"/>
+                <w:insideH w:val="none" w:sz="0" w:space="0" w:color="auto"/>
+                <w:insideV w:val="none" w:sz="0" w:space="0" w:color="auto"/>
+              </w:tblBorders>
+              <w:tblLook w:val="04A0" w:firstRow="1" w:lastRow="0" w:firstColumn="1" w:lastColumn="0" w:noHBand="0" w:noVBand="1"/>
+            </w:tblPr>
+            <w:tblGrid>
+              <w:gridCol w:w="8850"/>
+            </w:tblGrid>
+            <w:tr>
+              <w:tc>
+                <w:tcPr>
+                  <w:tcW w:w="9062" w:type="dxa"/>
+                </w:tcPr>
+                <w:p>
+                  <w:pPr>
+                    <w:rPr>
+                      <w:rFonts w:ascii="Arial" w:eastAsiaTheme="majorEastAsia" w:hAnsi="Arial" w:cs="Arial"/>
+                      <w:b/>
+                      <w:bCs/>
+                      <w:color w:val="333333"/>
+                      <w:sz w:val="19"/>
+                      <w:szCs w:val="19"/>
+                    </w:rPr>
+                  </w:pPr>
+                  <w:r>
+                    <w:rPr>
+                      <w:rFonts w:ascii="Arial" w:eastAsiaTheme="majorEastAsia" w:hAnsi="Arial" w:cs="Arial"/>
+                      <w:b/>
+                      <w:bCs/>
+                      <w:color w:val="333333"/>
+                      <w:sz w:val="19"/>
+                      <w:szCs w:val="19"/>
+                    </w:rPr>
+                    <w:t xml:space="preserve">  </w:t>
+                  </w:r>
+                  <w:commentRangeStart w:id="12"/>
+                  <w:r>
+                    <w:rPr>
+                      <w:rFonts w:ascii="Arial" w:eastAsiaTheme="majorEastAsia" w:hAnsi="Arial" w:cs="Arial"/>
+                      <w:b/>
+                      <w:bCs/>
+                      <w:color w:val="333333"/>
+                      <w:sz w:val="19"/>
+                      <w:szCs w:val="19"/>
+                    </w:rPr>
+                    <w:t>Mietzins</w:t>
+                  </w:r>
+                  <w:commentRangeEnd w:id="12"/>
+                  <w:r>
+                    <w:rPr>
+                      <w:rStyle w:val="Kommentarzeichen"/>
+                      <w:b/>
+                      <w:bCs/>
+                      <w:sz w:val="19"/>
+                      <w:szCs w:val="19"/>
+                    </w:rPr>
+                    <w:commentReference w:id="12"/>
+                  </w:r>
+                  <w:r>
+                    <w:rPr>
+                      <w:rFonts w:ascii="Arial" w:eastAsiaTheme="majorEastAsia" w:hAnsi="Arial" w:cs="Arial"/>
+                      <w:b/>
+                      <w:bCs/>
+                      <w:color w:val="333333"/>
+                      <w:sz w:val="19"/>
+                      <w:szCs w:val="19"/>
+                    </w:rPr>
+                    <w:t xml:space="preserve"> </w:t>
+                  </w:r>
+                  <w:r>
+                    <w:rPr>
+                      <w:rFonts w:ascii="Arial" w:hAnsi="Arial" w:cs="Arial"/>
+                      <w:b/>
+                      <w:bCs/>
+                      <w:color w:val="333333"/>
+                      <w:sz w:val="19"/>
+                      <w:szCs w:val="19"/>
+                      <w:shd w:val="clear" w:color="auto" w:fill="FFFFFF"/>
+                    </w:rPr>
+                    <w:t>${</w:t>
+                  </w:r>
+                  <w:proofErr w:type="spellStart"/>
+                  <w:r>
+                    <w:rPr>
+                      <w:rFonts w:ascii="Arial" w:hAnsi="Arial" w:cs="Arial"/>
+                      <w:b/>
+                      <w:bCs/>
+                      <w:color w:val="333333"/>
+                      <w:sz w:val="19"/>
+                      <w:szCs w:val="19"/>
+                      <w:shd w:val="clear" w:color="auto" w:fill="FFFFFF"/>
+                    </w:rPr>
+                    <w:t>boxType</w:t>
+                  </w:r>
+                  <w:proofErr w:type="spellEnd"/>
+                  <w:r>
+                    <w:rPr>
+                      <w:rFonts w:ascii="Arial" w:hAnsi="Arial" w:cs="Arial"/>
+                      <w:b/>
+                      <w:bCs/>
+                      <w:color w:val="333333"/>
+                      <w:sz w:val="19"/>
+                      <w:szCs w:val="19"/>
+                      <w:shd w:val="clear" w:color="auto" w:fill="FFFFFF"/>
+                    </w:rPr>
+                    <w:t xml:space="preserve">} </w:t>
+                  </w:r>
+                  <w:r>
+                    <w:rPr>
+                      <w:rFonts w:ascii="Arial" w:hAnsi="Arial" w:cs="Arial"/>
+                      <w:color w:val="333333"/>
+                      <w:sz w:val="19"/>
+                      <w:szCs w:val="19"/>
+                      <w:shd w:val="clear" w:color="auto" w:fill="FFFFFF"/>
+                    </w:rPr>
+                    <w:t>${</w:t>
+                  </w:r>
+                  <w:proofErr w:type="spellStart"/>
+                  <w:r>
+                    <w:rPr>
+                      <w:rFonts w:ascii="Arial" w:hAnsi="Arial" w:cs="Arial"/>
+                      <w:b/>
+                      <w:bCs/>
+                      <w:color w:val="333333"/>
+                      <w:sz w:val="19"/>
+                      <w:szCs w:val="19"/>
+                      <w:shd w:val="clear" w:color="auto" w:fill="FFFFFF"/>
+                    </w:rPr>
+                    <w:t>boxNumber</w:t>
+                  </w:r>
+                  <w:proofErr w:type="spellEnd"/>
+                  <w:r>
+                    <w:rPr>
+                      <w:rFonts w:ascii="Arial" w:hAnsi="Arial" w:cs="Arial"/>
+                      <w:color w:val="333333"/>
+                      <w:sz w:val="19"/>
+                      <w:szCs w:val="19"/>
+                      <w:shd w:val="clear" w:color="auto" w:fill="FFFFFF"/>
+                    </w:rPr>
+                    <w:t>}</w:t>
+                  </w:r>
+                </w:p>
+                <w:tbl>
+                  <w:tblPr>
+                    <w:tblStyle w:val="Tabellenraster"/>
+                    <w:tblW w:w="8634" w:type="dxa"/>
+                    <w:tblBorders>
+                      <w:top w:val="none" w:sz="0" w:space="0" w:color="auto"/>
+                      <w:left w:val="none" w:sz="0" w:space="0" w:color="auto"/>
+                      <w:bottom w:val="none" w:sz="0" w:space="0" w:color="auto"/>
+                      <w:right w:val="none" w:sz="0" w:space="0" w:color="auto"/>
+                      <w:insideH w:val="none" w:sz="0" w:space="0" w:color="auto"/>
+                      <w:insideV w:val="none" w:sz="0" w:space="0" w:color="auto"/>
+                    </w:tblBorders>
+                    <w:tblLook w:val="04A0" w:firstRow="1" w:lastRow="0" w:firstColumn="1" w:lastColumn="0" w:noHBand="0" w:noVBand="1"/>
+                  </w:tblPr>
+                  <w:tblGrid>
+                    <w:gridCol w:w="693"/>
+                    <w:gridCol w:w="3306"/>
+                    <w:gridCol w:w="1178"/>
+                    <w:gridCol w:w="1643"/>
+                    <w:gridCol w:w="449"/>
+                    <w:gridCol w:w="1359"/>
+                    <w:gridCol w:w="6"/>
+                  </w:tblGrid>
+                  <w:tr>
+                    <w:trPr>
+                      <w:cantSplit/>
+                    </w:trPr>
+                    <w:tc>
+                      <w:tcPr>
+                        <w:tcW w:w="6820" w:type="dxa"/>
+                        <w:gridSpan w:val="4"/>
+                      </w:tcPr>
+                      <w:p>
+                        <w:pPr>
+                          <w:rPr>
+                            <w:rFonts w:ascii="Arial" w:hAnsi="Arial" w:cs="Arial"/>
+                            <w:color w:val="333333"/>
+                            <w:sz w:val="19"/>
+                            <w:szCs w:val="19"/>
+                            <w:shd w:val="clear" w:color="auto" w:fill="FFFFFF"/>
+                          </w:rPr>
+                        </w:pPr>
+                        <w:r>
+                          <w:rPr>
+                            <w:rFonts w:ascii="Arial" w:hAnsi="Arial" w:cs="Arial"/>
+                            <w:color w:val="333333"/>
+                            <w:sz w:val="19"/>
+                            <w:szCs w:val="19"/>
+                            <w:shd w:val="clear" w:color="auto" w:fill="FFFFFF"/>
+                          </w:rPr>
+                          <w:t>Der Nettomietzins monatlich für: ${</w:t>
+                        </w:r>
+                        <w:proofErr w:type="spellStart"/>
+                        <w:r>
+                          <w:rPr>
+                            <w:rFonts w:ascii="Arial" w:hAnsi="Arial" w:cs="Arial"/>
+                            <w:color w:val="333333"/>
+                            <w:sz w:val="19"/>
+                            <w:szCs w:val="19"/>
+                            <w:shd w:val="clear" w:color="auto" w:fill="FFFFFF"/>
+                          </w:rPr>
+                          <w:t>boxType</w:t>
+                        </w:r>
+                        <w:proofErr w:type="spellEnd"/>
+                        <w:r>
+                          <w:rPr>
+                            <w:rFonts w:ascii="Arial" w:hAnsi="Arial" w:cs="Arial"/>
+                            <w:color w:val="333333"/>
+                            <w:sz w:val="19"/>
+                            <w:szCs w:val="19"/>
+                            <w:shd w:val="clear" w:color="auto" w:fill="FFFFFF"/>
+                          </w:rPr>
+                          <w:t>}: ${</w:t>
+                        </w:r>
+                        <w:proofErr w:type="spellStart"/>
+                        <w:r>
+                          <w:rPr>
+                            <w:rFonts w:ascii="Arial" w:hAnsi="Arial" w:cs="Arial"/>
+                            <w:b/>
+                            <w:bCs/>
+                            <w:color w:val="333333"/>
+                            <w:sz w:val="19"/>
+                            <w:szCs w:val="19"/>
+                            <w:shd w:val="clear" w:color="auto" w:fill="FFFFFF"/>
+                          </w:rPr>
+                          <w:t>beschreibung</w:t>
+                        </w:r>
+                        <w:proofErr w:type="spellEnd"/>
+                        <w:r>
+                          <w:rPr>
+                            <w:rFonts w:ascii="Arial" w:hAnsi="Arial" w:cs="Arial"/>
+                            <w:color w:val="333333"/>
+                            <w:sz w:val="19"/>
+                            <w:szCs w:val="19"/>
+                            <w:shd w:val="clear" w:color="auto" w:fill="FFFFFF"/>
+                          </w:rPr>
+                          <w:t>}</w:t>
+                        </w:r>
+                      </w:p>
+                      <w:p>
+                        <w:pPr>
+                          <w:rPr>
+                            <w:rFonts w:ascii="Arial" w:hAnsi="Arial" w:cs="Arial"/>
+                            <w:sz w:val="18"/>
+                            <w:szCs w:val="18"/>
+                          </w:rPr>
+                        </w:pPr>
+                      </w:p>
+                    </w:tc>
+                    <w:tc>
+                      <w:tcPr>
+                        <w:tcW w:w="449" w:type="dxa"/>
+                      </w:tcPr>
+                      <w:p>
+                        <w:pPr>
+                          <w:jc w:val="right"/>
+                          <w:rPr>
+                            <w:rFonts w:ascii="Arial" w:hAnsi="Arial" w:cs="Arial"/>
+                            <w:sz w:val="19"/>
+                            <w:szCs w:val="19"/>
+                          </w:rPr>
+                        </w:pPr>
+                        <w:r>
+                          <w:rPr>
+                            <w:rFonts w:ascii="Arial" w:hAnsi="Arial" w:cs="Arial"/>
+                            <w:sz w:val="19"/>
+                            <w:szCs w:val="19"/>
+                          </w:rPr>
+                          <w:t>Fr.</w:t>
+                        </w:r>
+                      </w:p>
+                    </w:tc>
+                    <w:tc>
+                      <w:tcPr>
+                        <w:tcW w:w="1365" w:type="dxa"/>
+                        <w:gridSpan w:val="2"/>
+                      </w:tcPr>
+                      <w:p>
+                        <w:pPr>
+                          <w:jc w:val="right"/>
+                          <w:rPr>
+                            <w:rFonts w:ascii="Arial" w:hAnsi="Arial" w:cs="Arial"/>
+                            <w:sz w:val="19"/>
+                            <w:szCs w:val="19"/>
+                          </w:rPr>
+                        </w:pPr>
+                        <w:r>
+                          <w:rPr>
+                            <w:rFonts w:ascii="Arial" w:hAnsi="Arial" w:cs="Arial"/>
+                            <w:color w:val="333333"/>
+                            <w:sz w:val="19"/>
+                            <w:szCs w:val="19"/>
+                            <w:shd w:val="clear" w:color="auto" w:fill="FFFFFF"/>
+                          </w:rPr>
+                          <w:t>${</w:t>
+                        </w:r>
+                        <w:proofErr w:type="spellStart"/>
+                        <w:r>
+                          <w:rPr>
+                            <w:rFonts w:ascii="Arial" w:hAnsi="Arial" w:cs="Arial"/>
+                            <w:color w:val="333333"/>
+                            <w:sz w:val="19"/>
+                            <w:szCs w:val="19"/>
+                            <w:shd w:val="clear" w:color="auto" w:fill="FFFFFF"/>
+                          </w:rPr>
+                          <w:t>price</w:t>
+                        </w:r>
+                        <w:proofErr w:type="spellEnd"/>
+                        <w:r>
+                          <w:rPr>
+                            <w:rFonts w:ascii="Arial" w:hAnsi="Arial" w:cs="Arial"/>
+                            <w:color w:val="333333"/>
+                            <w:sz w:val="19"/>
+                            <w:szCs w:val="19"/>
+                            <w:shd w:val="clear" w:color="auto" w:fill="FFFFFF"/>
+                          </w:rPr>
+                          <w:t>}</w:t>
+                        </w:r>
+                      </w:p>
+                    </w:tc>
+                  </w:tr>
+                  <w:tr>
+                    <w:trPr>
+                      <w:gridAfter w:val="1"/>
+                      <w:wAfter w:w="6" w:type="dxa"/>
+                      <w:cantSplit/>
+                    </w:trPr>
+                    <w:tc>
+                      <w:tcPr>
+                        <w:tcW w:w="693" w:type="dxa"/>
+                      </w:tcPr>
+                      <w:p>
+                        <w:pPr>
+                          <w:rPr>
+                            <w:rFonts w:ascii="Arial" w:hAnsi="Arial" w:cs="Arial"/>
+                            <w:color w:val="333333"/>
+                            <w:sz w:val="19"/>
+                            <w:szCs w:val="19"/>
+                            <w:shd w:val="clear" w:color="auto" w:fill="FFFFFF"/>
+                          </w:rPr>
+                        </w:pPr>
+                      </w:p>
+                    </w:tc>
+                    <w:tc>
+                      <w:tcPr>
+                        <w:tcW w:w="3306" w:type="dxa"/>
+                      </w:tcPr>
+                      <w:p>
+                        <w:pPr>
+                          <w:jc w:val="right"/>
+                          <w:rPr>
+                            <w:rFonts w:ascii="Arial" w:hAnsi="Arial" w:cs="Arial"/>
+                            <w:color w:val="333333"/>
+                            <w:sz w:val="19"/>
+                            <w:szCs w:val="19"/>
+                            <w:shd w:val="clear" w:color="auto" w:fill="FFFFFF"/>
+                          </w:rPr>
+                        </w:pPr>
+                      </w:p>
+                    </w:tc>
+                    <w:tc>
+                      <w:tcPr>
+                        <w:tcW w:w="1178" w:type="dxa"/>
+                      </w:tcPr>
+                      <w:p>
+                        <w:pPr>
+                          <w:rPr>
+                            <w:rFonts w:ascii="Arial" w:hAnsi="Arial" w:cs="Arial"/>
+                            <w:color w:val="333333"/>
+                            <w:sz w:val="19"/>
+                            <w:szCs w:val="19"/>
+                            <w:shd w:val="clear" w:color="auto" w:fill="FFFFFF"/>
+                          </w:rPr>
+                        </w:pPr>
+                      </w:p>
+                    </w:tc>
+                    <w:tc>
+                      <w:tcPr>
+                        <w:tcW w:w="1643" w:type="dxa"/>
+                      </w:tcPr>
+                      <w:p>
+                        <w:pPr>
+                          <w:jc w:val="center"/>
+                          <w:rPr>
+                            <w:rFonts w:ascii="Arial" w:hAnsi="Arial" w:cs="Arial"/>
+                            <w:color w:val="333333"/>
+                            <w:sz w:val="19"/>
+                            <w:szCs w:val="19"/>
+                            <w:shd w:val="clear" w:color="auto" w:fill="FFFFFF"/>
+                          </w:rPr>
+                        </w:pPr>
+                        <w:proofErr w:type="spellStart"/>
+                        <w:r>
+                          <w:rPr>
+                            <w:rFonts w:ascii="Arial" w:hAnsi="Arial" w:cs="Arial"/>
+                            <w:color w:val="333333"/>
+                            <w:sz w:val="19"/>
+                            <w:szCs w:val="19"/>
+                            <w:shd w:val="clear" w:color="auto" w:fill="FFFFFF"/>
+                          </w:rPr>
+                          <w:t>MwSt</w:t>
+                        </w:r>
+                        <w:proofErr w:type="spellEnd"/>
+                        <w:r>
+                          <w:rPr>
+                            <w:rFonts w:ascii="Arial" w:hAnsi="Arial" w:cs="Arial"/>
+                            <w:color w:val="333333"/>
+                            <w:sz w:val="19"/>
+                            <w:szCs w:val="19"/>
+                            <w:shd w:val="clear" w:color="auto" w:fill="FFFFFF"/>
+                          </w:rPr>
+                          <w:t>:</w:t>
+                        </w:r>
+                        <w:r>
+                          <w:rPr>
+                            <w:rFonts w:ascii="Arial" w:hAnsi="Arial" w:cs="Arial"/>
+                            <w:color w:val="333333"/>
+                            <w:sz w:val="19"/>
+                            <w:szCs w:val="19"/>
+                            <w:shd w:val="clear" w:color="auto" w:fill="FFFFFF"/>
+                          </w:rPr>
+                          <w:t xml:space="preserve"> ${</w:t>
+                        </w:r>
+                        <w:proofErr w:type="spellStart"/>
+                        <w:r>
+                          <w:rPr>
+                            <w:rFonts w:ascii="Arial" w:hAnsi="Arial" w:cs="Arial"/>
+                            <w:color w:val="333333"/>
+                            <w:sz w:val="19"/>
+                            <w:szCs w:val="19"/>
+                            <w:shd w:val="clear" w:color="auto" w:fill="FFFFFF"/>
+                          </w:rPr>
+                          <w:t>mwStSatz</w:t>
+                        </w:r>
+                        <w:proofErr w:type="spellEnd"/>
+                        <w:r>
+                          <w:rPr>
+                            <w:rFonts w:ascii="Arial" w:hAnsi="Arial" w:cs="Arial"/>
+                            <w:color w:val="333333"/>
+                            <w:sz w:val="19"/>
+                            <w:szCs w:val="19"/>
+                            <w:shd w:val="clear" w:color="auto" w:fill="FFFFFF"/>
+                          </w:rPr>
+                          <w:t>} %</w:t>
+                        </w:r>
+                      </w:p>
+                    </w:tc>
+                    <w:tc>
+                      <w:tcPr>
+                        <w:tcW w:w="449" w:type="dxa"/>
+                      </w:tcPr>
+                      <w:p>
+                        <w:pPr>
+                          <w:jc w:val="right"/>
+                          <w:rPr>
+                            <w:rFonts w:ascii="Arial" w:hAnsi="Arial" w:cs="Arial"/>
+                            <w:color w:val="333333"/>
+                            <w:sz w:val="19"/>
+                            <w:szCs w:val="19"/>
+                            <w:shd w:val="clear" w:color="auto" w:fill="FFFFFF"/>
+                          </w:rPr>
+                        </w:pPr>
+                        <w:r>
+                          <w:rPr>
+                            <w:rFonts w:ascii="Arial" w:hAnsi="Arial" w:cs="Arial"/>
+                            <w:sz w:val="19"/>
+                            <w:szCs w:val="19"/>
+                          </w:rPr>
+                          <w:t>Fr.</w:t>
+                        </w:r>
+                      </w:p>
+                    </w:tc>
+                    <w:tc>
+                      <w:tcPr>
+                        <w:tcW w:w="1359" w:type="dxa"/>
+                      </w:tcPr>
+                      <w:p>
+                        <w:pPr>
+                          <w:jc w:val="right"/>
+                          <w:rPr>
+                            <w:rFonts w:ascii="Arial" w:hAnsi="Arial" w:cs="Arial"/>
+                            <w:color w:val="333333"/>
+                            <w:sz w:val="19"/>
+                            <w:szCs w:val="19"/>
+                            <w:shd w:val="clear" w:color="auto" w:fill="FFFFFF"/>
+                          </w:rPr>
+                        </w:pPr>
+                        <w:r>
+                          <w:rPr>
+                            <w:rFonts w:ascii="Arial" w:hAnsi="Arial" w:cs="Arial"/>
+                            <w:color w:val="333333"/>
+                            <w:sz w:val="19"/>
+                            <w:szCs w:val="19"/>
+                            <w:shd w:val="clear" w:color="auto" w:fill="FFFFFF"/>
+                            <w:lang w:val="en-US"/>
+                          </w:rPr>
+                          <w:t>${</w:t>
+                        </w:r>
+                        <w:proofErr w:type="spellStart"/>
+                        <w:r>
+                          <w:rPr>
+                            <w:rFonts w:ascii="Arial" w:hAnsi="Arial" w:cs="Arial"/>
+                            <w:color w:val="333333"/>
+                            <w:sz w:val="19"/>
+                            <w:szCs w:val="19"/>
+                            <w:shd w:val="clear" w:color="auto" w:fill="FFFFFF"/>
+                            <w:lang w:val="en-US"/>
+                          </w:rPr>
+                          <w:t>mwStPrice</w:t>
+                        </w:r>
+                        <w:proofErr w:type="spellEnd"/>
+                        <w:r>
+                          <w:rPr>
+                            <w:rFonts w:ascii="Arial" w:hAnsi="Arial" w:cs="Arial"/>
+                            <w:color w:val="333333"/>
+                            <w:sz w:val="19"/>
+                            <w:szCs w:val="19"/>
+                            <w:shd w:val="clear" w:color="auto" w:fill="FFFFFF"/>
+                            <w:lang w:val="en-US"/>
+                          </w:rPr>
+                          <w:t>}</w:t>
+                        </w:r>
+                      </w:p>
+                    </w:tc>
+                  </w:tr>
+                  <w:tr>
+                    <w:trPr>
+                      <w:gridAfter w:val="1"/>
+                      <w:wAfter w:w="6" w:type="dxa"/>
+                      <w:cantSplit/>
+                      <w:trHeight w:val="230"/>
+                    </w:trPr>
+                    <w:tc>
+                      <w:tcPr>
+                        <w:tcW w:w="693" w:type="dxa"/>
+                        <w:vMerge w:val="restart"/>
+                      </w:tcPr>
+                      <w:p>
+                        <w:pPr>
+                          <w:rPr>
+                            <w:rFonts w:ascii="Arial" w:hAnsi="Arial" w:cs="Arial"/>
+                            <w:color w:val="333333"/>
+                            <w:sz w:val="19"/>
+                            <w:szCs w:val="19"/>
+                            <w:shd w:val="clear" w:color="auto" w:fill="FFFFFF"/>
+                          </w:rPr>
+                        </w:pPr>
+                      </w:p>
+                    </w:tc>
+                    <w:tc>
+                      <w:tcPr>
+                        <w:tcW w:w="3306" w:type="dxa"/>
+                        <w:vMerge w:val="restart"/>
+                      </w:tcPr>
+                      <w:p>
+                        <w:pPr>
+                          <w:jc w:val="right"/>
+                          <w:rPr>
+                            <w:rFonts w:ascii="Arial" w:hAnsi="Arial" w:cs="Arial"/>
+                            <w:color w:val="333333"/>
+                            <w:sz w:val="19"/>
+                            <w:szCs w:val="19"/>
+                            <w:shd w:val="clear" w:color="auto" w:fill="FFFFFF"/>
+                          </w:rPr>
+                        </w:pPr>
+                      </w:p>
+                    </w:tc>
+                    <w:tc>
+                      <w:tcPr>
+                        <w:tcW w:w="1178" w:type="dxa"/>
+                        <w:vMerge w:val="restart"/>
+                      </w:tcPr>
+                      <w:p>
+                        <w:pPr>
+                          <w:rPr>
+                            <w:rFonts w:ascii="Arial" w:hAnsi="Arial" w:cs="Arial"/>
+                            <w:color w:val="333333"/>
+                            <w:sz w:val="19"/>
+                            <w:szCs w:val="19"/>
+                            <w:shd w:val="clear" w:color="auto" w:fill="FFFFFF"/>
+                          </w:rPr>
+                        </w:pPr>
+                      </w:p>
+                    </w:tc>
+                    <w:tc>
+                      <w:tcPr>
+                        <w:tcW w:w="1643" w:type="dxa"/>
+                        <w:vMerge w:val="restart"/>
+                      </w:tcPr>
+                      <w:p>
+                        <w:pPr>
+                          <w:jc w:val="center"/>
+                          <w:rPr>
+                            <w:rFonts w:ascii="Arial" w:hAnsi="Arial" w:cs="Arial"/>
+                            <w:color w:val="333333"/>
+                            <w:sz w:val="19"/>
+                            <w:szCs w:val="19"/>
+                            <w:shd w:val="clear" w:color="auto" w:fill="FFFFFF"/>
+                          </w:rPr>
+                        </w:pPr>
+                      </w:p>
+                    </w:tc>
+                    <w:tc>
+                      <w:tcPr>
+                        <w:tcW w:w="449" w:type="dxa"/>
+                        <w:vMerge w:val="restart"/>
+                      </w:tcPr>
+                      <w:p>
+                        <w:pPr>
+                          <w:jc w:val="right"/>
+                          <w:rPr>
+                            <w:rFonts w:ascii="Arial" w:hAnsi="Arial" w:cs="Arial"/>
+                            <w:color w:val="333333"/>
+                            <w:sz w:val="19"/>
+                            <w:szCs w:val="19"/>
+                            <w:shd w:val="clear" w:color="auto" w:fill="FFFFFF"/>
+                          </w:rPr>
+                        </w:pPr>
+                      </w:p>
+                    </w:tc>
+                    <w:tc>
+                      <w:tcPr>
+                        <w:tcW w:w="1359" w:type="dxa"/>
+                      </w:tcPr>
+                      <w:p>
+                        <w:pPr>
+                          <w:jc w:val="center"/>
+                          <w:rPr>
+                            <w:rFonts w:ascii="Arial" w:hAnsi="Arial" w:cs="Arial"/>
+                            <w:color w:val="333333"/>
+                            <w:sz w:val="16"/>
+                            <w:szCs w:val="16"/>
+                            <w:shd w:val="clear" w:color="auto" w:fill="FFFFFF"/>
+                            <w:lang w:val="en-US"/>
+                          </w:rPr>
+                        </w:pPr>
+                      </w:p>
+                    </w:tc>
+                  </w:tr>
+                  <w:tr>
+                    <w:trPr>
+                      <w:gridAfter w:val="1"/>
+                      <w:wAfter w:w="6" w:type="dxa"/>
+                      <w:cantSplit/>
+                      <w:trHeight w:val="105"/>
+                    </w:trPr>
+                    <w:tc>
+                      <w:tcPr>
+                        <w:tcW w:w="693" w:type="dxa"/>
+                        <w:vMerge/>
+                      </w:tcPr>
+                      <w:p>
+                        <w:pPr>
+                          <w:rPr>
+                            <w:rFonts w:ascii="Arial" w:hAnsi="Arial" w:cs="Arial"/>
+                            <w:color w:val="333333"/>
+                            <w:sz w:val="19"/>
+                            <w:szCs w:val="19"/>
+                            <w:shd w:val="clear" w:color="auto" w:fill="FFFFFF"/>
+                          </w:rPr>
+                        </w:pPr>
+                      </w:p>
+                    </w:tc>
+                    <w:tc>
+                      <w:tcPr>
+                        <w:tcW w:w="3306" w:type="dxa"/>
+                        <w:vMerge/>
+                      </w:tcPr>
+                      <w:p>
+                        <w:pPr>
+                          <w:jc w:val="right"/>
+                          <w:rPr>
+                            <w:rFonts w:ascii="Arial" w:hAnsi="Arial" w:cs="Arial"/>
+                            <w:color w:val="333333"/>
+                            <w:sz w:val="19"/>
+                            <w:szCs w:val="19"/>
+                            <w:shd w:val="clear" w:color="auto" w:fill="FFFFFF"/>
+                          </w:rPr>
+                        </w:pPr>
+                      </w:p>
+                    </w:tc>
+                    <w:tc>
+                      <w:tcPr>
+                        <w:tcW w:w="1178" w:type="dxa"/>
+                        <w:vMerge/>
+                      </w:tcPr>
+                      <w:p>
+                        <w:pPr>
+                          <w:rPr>
+                            <w:rFonts w:ascii="Arial" w:hAnsi="Arial" w:cs="Arial"/>
+                            <w:color w:val="333333"/>
+                            <w:sz w:val="19"/>
+                            <w:szCs w:val="19"/>
+                            <w:shd w:val="clear" w:color="auto" w:fill="FFFFFF"/>
+                          </w:rPr>
+                        </w:pPr>
+                      </w:p>
+                    </w:tc>
+                    <w:tc>
+                      <w:tcPr>
+                        <w:tcW w:w="1643" w:type="dxa"/>
+                        <w:vMerge/>
+                      </w:tcPr>
+                      <w:p>
+                        <w:pPr>
+                          <w:jc w:val="center"/>
+                          <w:rPr>
+                            <w:rFonts w:ascii="Arial" w:hAnsi="Arial" w:cs="Arial"/>
+                            <w:color w:val="333333"/>
+                            <w:sz w:val="19"/>
+                            <w:szCs w:val="19"/>
+                            <w:shd w:val="clear" w:color="auto" w:fill="FFFFFF"/>
+                          </w:rPr>
+                        </w:pPr>
+                      </w:p>
+                    </w:tc>
+                    <w:tc>
+                      <w:tcPr>
+                        <w:tcW w:w="449" w:type="dxa"/>
+                        <w:vMerge/>
+                      </w:tcPr>
+                      <w:p>
+                        <w:pPr>
+                          <w:jc w:val="right"/>
+                          <w:rPr>
+                            <w:rFonts w:ascii="Arial" w:hAnsi="Arial" w:cs="Arial"/>
+                            <w:color w:val="333333"/>
+                            <w:sz w:val="19"/>
+                            <w:szCs w:val="19"/>
+                            <w:shd w:val="clear" w:color="auto" w:fill="FFFFFF"/>
+                          </w:rPr>
+                        </w:pPr>
+                      </w:p>
+                    </w:tc>
+                    <w:tc>
+                      <w:tcPr>
+                        <w:tcW w:w="1359" w:type="dxa"/>
+                      </w:tcPr>
+                      <w:p>
+                        <w:pPr>
+                          <w:jc w:val="right"/>
+                          <w:rPr>
+                            <w:rFonts w:ascii="Arial" w:hAnsi="Arial" w:cs="Arial"/>
+                            <w:color w:val="333333"/>
+                            <w:sz w:val="16"/>
+                            <w:szCs w:val="16"/>
+                            <w:shd w:val="clear" w:color="auto" w:fill="FFFFFF"/>
+                            <w:lang w:val="en-US"/>
+                          </w:rPr>
+                        </w:pPr>
+                      </w:p>
+                    </w:tc>
+                  </w:tr>
+                  <w:tr>
+                    <w:trPr>
+                      <w:gridAfter w:val="1"/>
+                      <w:wAfter w:w="6" w:type="dxa"/>
+                      <w:cantSplit/>
+                    </w:trPr>
+                    <w:tc>
+                      <w:tcPr>
+                        <w:tcW w:w="693" w:type="dxa"/>
+                      </w:tcPr>
+                      <w:p>
+                        <w:pPr>
+                          <w:rPr>
+                            <w:rFonts w:ascii="Arial" w:hAnsi="Arial" w:cs="Arial"/>
+                            <w:color w:val="333333"/>
+                            <w:sz w:val="19"/>
+                            <w:szCs w:val="19"/>
+                            <w:shd w:val="clear" w:color="auto" w:fill="FFFFFF"/>
+                          </w:rPr>
+                        </w:pPr>
+                      </w:p>
+                    </w:tc>
+                    <w:tc>
+                      <w:tcPr>
+                        <w:tcW w:w="3306" w:type="dxa"/>
+                      </w:tcPr>
+                      <w:p>
+                        <w:pPr>
+                          <w:jc w:val="right"/>
+                          <w:rPr>
+                            <w:rFonts w:ascii="Arial" w:hAnsi="Arial" w:cs="Arial"/>
+                            <w:color w:val="333333"/>
+                            <w:sz w:val="19"/>
+                            <w:szCs w:val="19"/>
+                            <w:shd w:val="clear" w:color="auto" w:fill="FFFFFF"/>
+                          </w:rPr>
+                        </w:pPr>
+                      </w:p>
+                    </w:tc>
+                    <w:tc>
+                      <w:tcPr>
+                        <w:tcW w:w="1178" w:type="dxa"/>
+                      </w:tcPr>
+                      <w:p>
+                        <w:pPr>
+                          <w:rPr>
+                            <w:rFonts w:ascii="Arial" w:hAnsi="Arial" w:cs="Arial"/>
+                            <w:color w:val="333333"/>
+                            <w:sz w:val="19"/>
+                            <w:szCs w:val="19"/>
+                            <w:shd w:val="clear" w:color="auto" w:fill="FFFFFF"/>
+                          </w:rPr>
+                        </w:pPr>
+                      </w:p>
+                    </w:tc>
+                    <w:tc>
+                      <w:tcPr>
+                        <w:tcW w:w="1643" w:type="dxa"/>
+                      </w:tcPr>
+                      <w:p>
+                        <w:pPr>
+                          <w:jc w:val="center"/>
+                          <w:rPr>
+                            <w:rFonts w:ascii="Arial" w:hAnsi="Arial" w:cs="Arial"/>
+                            <w:color w:val="333333"/>
+                            <w:sz w:val="19"/>
+                            <w:szCs w:val="19"/>
+                            <w:shd w:val="clear" w:color="auto" w:fill="FFFFFF"/>
+                          </w:rPr>
+                        </w:pPr>
+                        <w:r>
+                          <w:rPr>
+                            <w:rFonts w:ascii="Arial" w:hAnsi="Arial" w:cs="Arial"/>
+                            <w:color w:val="333333"/>
+                            <w:sz w:val="19"/>
+                            <w:szCs w:val="19"/>
+                            <w:shd w:val="clear" w:color="auto" w:fill="FFFFFF"/>
+                            <w:lang w:val="en-US"/>
+                          </w:rPr>
+                          <w:t>Total pro Monat.</w:t>
+                        </w:r>
+                      </w:p>
+                    </w:tc>
+                    <w:tc>
+                      <w:tcPr>
+                        <w:tcW w:w="449" w:type="dxa"/>
+                      </w:tcPr>
+                      <w:p>
+                        <w:pPr>
+                          <w:jc w:val="right"/>
+                          <w:rPr>
+                            <w:rFonts w:ascii="Arial" w:hAnsi="Arial" w:cs="Arial"/>
+                            <w:color w:val="333333"/>
+                            <w:sz w:val="19"/>
+                            <w:szCs w:val="19"/>
+                            <w:shd w:val="clear" w:color="auto" w:fill="FFFFFF"/>
+                          </w:rPr>
+                        </w:pPr>
+                        <w:r>
+                          <w:rPr>
+                            <w:rFonts w:ascii="Arial" w:hAnsi="Arial" w:cs="Arial"/>
+                            <w:sz w:val="19"/>
+                            <w:szCs w:val="19"/>
+                          </w:rPr>
+                          <w:t>Fr.</w:t>
+                        </w:r>
+                      </w:p>
+                    </w:tc>
+                    <w:tc>
+                      <w:tcPr>
+                        <w:tcW w:w="1359" w:type="dxa"/>
+                      </w:tcPr>
+                      <w:p>
+                        <w:pPr>
+                          <w:jc w:val="right"/>
+                          <w:rPr>
+                            <w:rFonts w:ascii="Arial" w:hAnsi="Arial" w:cs="Arial"/>
+                            <w:b/>
+                            <w:bCs/>
+                            <w:color w:val="333333"/>
+                            <w:sz w:val="19"/>
+                            <w:szCs w:val="19"/>
+                            <w:shd w:val="clear" w:color="auto" w:fill="FFFFFF"/>
+                            <w:lang w:val="en-US"/>
+                          </w:rPr>
+                        </w:pPr>
+                        <w:r>
+                          <w:rPr>
+                            <w:rFonts w:ascii="Arial" w:hAnsi="Arial" w:cs="Arial"/>
+                            <w:b/>
+                            <w:bCs/>
+                            <w:color w:val="333333"/>
+                            <w:sz w:val="19"/>
+                            <w:szCs w:val="19"/>
+                            <w:shd w:val="clear" w:color="auto" w:fill="FFFFFF"/>
+                            <w:lang w:val="en-US"/>
+                          </w:rPr>
+                          <w:t>${</w:t>
+                        </w:r>
+                        <w:proofErr w:type="spellStart"/>
+                        <w:r>
+                          <w:rPr>
+                            <w:rFonts w:ascii="Arial" w:hAnsi="Arial" w:cs="Arial"/>
+                            <w:b/>
+                            <w:bCs/>
+                            <w:color w:val="333333"/>
+                            <w:sz w:val="19"/>
+                            <w:szCs w:val="19"/>
+                            <w:shd w:val="clear" w:color="auto" w:fill="FFFFFF"/>
+                            <w:lang w:val="en-US"/>
+                          </w:rPr>
+                          <w:t>totalPrice</w:t>
+                        </w:r>
+                        <w:proofErr w:type="spellEnd"/>
+                        <w:r>
+                          <w:rPr>
+                            <w:rFonts w:ascii="Arial" w:hAnsi="Arial" w:cs="Arial"/>
+                            <w:b/>
+                            <w:bCs/>
+                            <w:color w:val="333333"/>
+                            <w:sz w:val="19"/>
+                            <w:szCs w:val="19"/>
+                            <w:shd w:val="clear" w:color="auto" w:fill="FFFFFF"/>
+                            <w:lang w:val="en-US"/>
+                          </w:rPr>
+                          <w:br/>
+                        </w:r>
+                        <w:proofErr w:type="spellStart"/>
+                        <w:r>
+                          <w:rPr>
+                            <w:rFonts w:ascii="Arial" w:hAnsi="Arial" w:cs="Arial"/>
+                            <w:b/>
+                            <w:bCs/>
+                            <w:color w:val="333333"/>
+                            <w:sz w:val="19"/>
+                            <w:szCs w:val="19"/>
+                            <w:shd w:val="clear" w:color="auto" w:fill="FFFFFF"/>
+                            <w:lang w:val="en-US"/>
+                          </w:rPr>
+                          <w:t>Brutto</w:t>
+                        </w:r>
+                        <w:proofErr w:type="spellEnd"/>
+                        <w:r>
+                          <w:rPr>
+                            <w:rFonts w:ascii="Arial" w:hAnsi="Arial" w:cs="Arial"/>
+                            <w:b/>
+                            <w:bCs/>
+                            <w:color w:val="333333"/>
+                            <w:sz w:val="19"/>
+                            <w:szCs w:val="19"/>
+                            <w:shd w:val="clear" w:color="auto" w:fill="FFFFFF"/>
+                            <w:lang w:val="en-US"/>
+                          </w:rPr>
+                          <w:t>}</w:t>
+                        </w:r>
+                      </w:p>
+                    </w:tc>
+                  </w:tr>
+                  <w:tr>
+                    <w:trPr>
+                      <w:cantSplit/>
+                    </w:trPr>
+                    <w:tc>
+                      <w:tcPr>
+                        <w:tcW w:w="8634" w:type="dxa"/>
+                        <w:gridSpan w:val="7"/>
+                      </w:tcPr>
+                      <w:p>
+                        <w:pPr>
+                          <w:rPr>
+                            <w:rFonts w:ascii="Arial" w:hAnsi="Arial" w:cs="Arial"/>
+                            <w:b/>
+                            <w:bCs/>
+                            <w:color w:val="333333"/>
+                            <w:sz w:val="19"/>
+                            <w:szCs w:val="19"/>
+                            <w:shd w:val="clear" w:color="auto" w:fill="FFFFFF"/>
+                            <w:lang w:val="en-US"/>
+                          </w:rPr>
+                        </w:pPr>
+                        <w:proofErr w:type="spellStart"/>
+                        <w:r>
+                          <w:rPr>
+                            <w:rFonts w:ascii="Arial" w:hAnsi="Arial" w:cs="Arial"/>
+                            <w:color w:val="333333"/>
+                            <w:sz w:val="19"/>
+                            <w:szCs w:val="19"/>
+                            <w:shd w:val="clear" w:color="auto" w:fill="FFFFFF"/>
+                            <w:lang w:val="en-US"/>
+                          </w:rPr>
+                          <w:t>Anzahl</w:t>
+                        </w:r>
+                        <w:proofErr w:type="spellEnd"/>
+                        <w:r>
+                          <w:rPr>
+                            <w:rFonts w:ascii="Arial" w:hAnsi="Arial" w:cs="Arial"/>
+                            <w:color w:val="333333"/>
+                            <w:sz w:val="19"/>
+                            <w:szCs w:val="19"/>
+                            <w:shd w:val="clear" w:color="auto" w:fill="FFFFFF"/>
+                            <w:lang w:val="en-US"/>
+                          </w:rPr>
+                          <w:t xml:space="preserve"> </w:t>
+                        </w:r>
+                        <w:proofErr w:type="spellStart"/>
+                        <w:r>
+                          <w:rPr>
+                            <w:rFonts w:ascii="Arial" w:hAnsi="Arial" w:cs="Arial"/>
+                            <w:color w:val="333333"/>
+                            <w:sz w:val="19"/>
+                            <w:szCs w:val="19"/>
+                            <w:shd w:val="clear" w:color="auto" w:fill="FFFFFF"/>
+                            <w:lang w:val="en-US"/>
+                          </w:rPr>
+                          <w:t>Schlüssel</w:t>
+                        </w:r>
+                        <w:proofErr w:type="spellEnd"/>
+                        <w:r>
+                          <w:rPr>
+                            <w:rFonts w:ascii="Arial" w:hAnsi="Arial" w:cs="Arial"/>
+                            <w:color w:val="333333"/>
+                            <w:sz w:val="19"/>
+                            <w:szCs w:val="19"/>
+                            <w:shd w:val="clear" w:color="auto" w:fill="FFFFFF"/>
+                            <w:lang w:val="en-US"/>
+                          </w:rPr>
+                          <w:t>:</w:t>
+                        </w:r>
+                        <w:r>
+                          <w:rPr>
+                            <w:rFonts w:ascii="Arial" w:hAnsi="Arial" w:cs="Arial"/>
+                            <w:b/>
+                            <w:bCs/>
+                            <w:color w:val="333333"/>
+                            <w:sz w:val="19"/>
+                            <w:szCs w:val="19"/>
+                            <w:shd w:val="clear" w:color="auto" w:fill="FFFFFF"/>
+                            <w:lang w:val="en-US"/>
+                          </w:rPr>
+                          <w:t xml:space="preserve"> </w:t>
+                        </w:r>
+                        <w:r>
+                          <w:rPr>
+                            <w:rFonts w:ascii="Arial" w:hAnsi="Arial" w:cs="Arial"/>
+                            <w:b/>
+                            <w:bCs/>
+                            <w:color w:val="333333"/>
+                            <w:sz w:val="19"/>
+                            <w:szCs w:val="19"/>
+                            <w:shd w:val="clear" w:color="auto" w:fill="FFFFFF"/>
+                            <w:lang w:val="en-US"/>
+                          </w:rPr>
+                          <w:t>${keys}</w:t>
+                        </w:r>
+                        <w:r>
+                          <w:rPr>
+                            <w:rFonts w:ascii="Arial" w:hAnsi="Arial" w:cs="Arial"/>
+                            <w:color w:val="333333"/>
+                            <w:sz w:val="19"/>
+                            <w:szCs w:val="19"/>
+                            <w:shd w:val="clear" w:color="auto" w:fill="FFFFFF"/>
+                            <w:lang w:val="en-US"/>
+                          </w:rPr>
+                          <w:t xml:space="preserve"> </w:t>
+                        </w:r>
+                      </w:p>
+                    </w:tc>
+                  </w:tr>
+                  <w:tr>
+                    <w:trPr>
+                      <w:cantSplit/>
+                    </w:trPr>
+                    <w:tc>
+                      <w:tcPr>
+                        <w:tcW w:w="8634" w:type="dxa"/>
+                        <w:gridSpan w:val="7"/>
+                      </w:tcPr>
+                      <w:p>
+                        <w:pPr>
+                          <w:rPr>
+                            <w:rFonts w:ascii="Arial" w:hAnsi="Arial" w:cs="Arial"/>
+                            <w:b/>
+                            <w:bCs/>
+                            <w:color w:val="333333"/>
+                            <w:sz w:val="19"/>
+                            <w:szCs w:val="19"/>
+                            <w:shd w:val="clear" w:color="auto" w:fill="FFFFFF"/>
+                          </w:rPr>
+                        </w:pPr>
+                        <w:r>
+                          <w:rPr>
+                            <w:rFonts w:ascii="Arial" w:hAnsi="Arial" w:cs="Arial"/>
+                            <w:color w:val="333333"/>
+                            <w:sz w:val="19"/>
+                            <w:szCs w:val="19"/>
+                            <w:shd w:val="clear" w:color="auto" w:fill="FFFFFF"/>
+                          </w:rPr>
+                          <w:t>Depot Fr.</w:t>
+                        </w:r>
+                        <w:r>
+                          <w:rPr>
+                            <w:rFonts w:ascii="Arial" w:hAnsi="Arial" w:cs="Arial"/>
+                            <w:color w:val="333333"/>
+                            <w:sz w:val="19"/>
+                            <w:szCs w:val="19"/>
+                            <w:shd w:val="clear" w:color="auto" w:fill="FFFFFF"/>
+                          </w:rPr>
+                          <w:t xml:space="preserve"> </w:t>
+                        </w:r>
+                        <w:r>
+                          <w:rPr>
+                            <w:rFonts w:ascii="Arial" w:hAnsi="Arial" w:cs="Arial"/>
+                            <w:b/>
+                            <w:bCs/>
+                            <w:color w:val="333333"/>
+                            <w:sz w:val="19"/>
+                            <w:szCs w:val="19"/>
+                            <w:shd w:val="clear" w:color="auto" w:fill="FFFFFF"/>
+                          </w:rPr>
+                          <w:t>${</w:t>
+                        </w:r>
+                        <w:proofErr w:type="spellStart"/>
+                        <w:r>
+                          <w:rPr>
+                            <w:rFonts w:ascii="Arial" w:hAnsi="Arial" w:cs="Arial"/>
+                            <w:b/>
+                            <w:bCs/>
+                            <w:color w:val="333333"/>
+                            <w:sz w:val="19"/>
+                            <w:szCs w:val="19"/>
+                            <w:shd w:val="clear" w:color="auto" w:fill="FFFFFF"/>
+                          </w:rPr>
+                          <w:t>depot</w:t>
+                        </w:r>
+                        <w:proofErr w:type="spellEnd"/>
+                        <w:r>
+                          <w:rPr>
+                            <w:rFonts w:ascii="Arial" w:hAnsi="Arial" w:cs="Arial"/>
+                            <w:b/>
+                            <w:bCs/>
+                            <w:color w:val="333333"/>
+                            <w:sz w:val="19"/>
+                            <w:szCs w:val="19"/>
+                            <w:shd w:val="clear" w:color="auto" w:fill="FFFFFF"/>
+                          </w:rPr>
+                          <w:t>}</w:t>
+                        </w:r>
+                        <w:r>
+                          <w:rPr>
+                            <w:rFonts w:ascii="Arial" w:hAnsi="Arial" w:cs="Arial"/>
+                            <w:color w:val="333333"/>
+                            <w:sz w:val="19"/>
+                            <w:szCs w:val="19"/>
+                            <w:shd w:val="clear" w:color="auto" w:fill="FFFFFF"/>
+                          </w:rPr>
+                          <w:t xml:space="preserve"> </w:t>
+                        </w:r>
+                        <w:r>
+                          <w:rPr>
+                            <w:rFonts w:ascii="Arial" w:hAnsi="Arial" w:cs="Arial"/>
+                            <w:color w:val="333333"/>
+                            <w:sz w:val="19"/>
+                            <w:szCs w:val="19"/>
+                            <w:shd w:val="clear" w:color="auto" w:fill="FFFFFF"/>
+                          </w:rPr>
+                          <w:t>(zahlbar bei Vertragsunte</w:t>
+                        </w:r>
+                        <w:r>
+                          <w:rPr>
+                            <w:rFonts w:ascii="Arial" w:hAnsi="Arial" w:cs="Arial"/>
+                            <w:color w:val="333333"/>
+                            <w:sz w:val="19"/>
+                            <w:szCs w:val="19"/>
+                            <w:shd w:val="clear" w:color="auto" w:fill="FFFFFF"/>
+                          </w:rPr>
+                          <w:t xml:space="preserve">rzeichnung auf das Konto </w:t>
+                        </w:r>
+                        <w:r>
+                          <w:rPr>
+                            <w:rFonts w:ascii="Arial" w:hAnsi="Arial" w:cs="Arial"/>
+                            <w:bCs/>
+                            <w:color w:val="333333"/>
+                            <w:sz w:val="19"/>
+                            <w:szCs w:val="19"/>
+                          </w:rPr>
+                          <w:t>262-137375.02B</w:t>
+                        </w:r>
+                        <w:r>
+                          <w:rPr>
+                            <w:rFonts w:ascii="Arial" w:hAnsi="Arial" w:cs="Arial"/>
+                            <w:color w:val="333333"/>
+                            <w:sz w:val="19"/>
+                            <w:szCs w:val="19"/>
+                            <w:shd w:val="clear" w:color="auto" w:fill="FFFFFF"/>
+                          </w:rPr>
+                          <w:t xml:space="preserve"> siehe Punkt 1</w:t>
+                        </w:r>
+                        <w:r>
+                          <w:rPr>
+                            <w:rFonts w:ascii="Arial" w:hAnsi="Arial" w:cs="Arial"/>
+                            <w:color w:val="333333"/>
+                            <w:sz w:val="19"/>
+                            <w:szCs w:val="19"/>
+                            <w:shd w:val="clear" w:color="auto" w:fill="FFFFFF"/>
+                          </w:rPr>
+                          <w:t>4</w:t>
+                        </w:r>
+                        <w:r>
+                          <w:rPr>
+                            <w:rFonts w:ascii="Arial" w:hAnsi="Arial" w:cs="Arial"/>
+                            <w:color w:val="333333"/>
+                            <w:sz w:val="19"/>
+                            <w:szCs w:val="19"/>
+                            <w:shd w:val="clear" w:color="auto" w:fill="FFFFFF"/>
+                          </w:rPr>
+                          <w:t xml:space="preserve"> Bankverbindung).</w:t>
                         </w:r>
                       </w:p>
                     </w:tc>
@@ -7325,7 +7457,7 @@
                       <w:shd w:val="clear" w:color="auto" w:fill="FFFFFF"/>
                     </w:rPr>
                   </w:pPr>
-                  <w:commentRangeStart w:id="12"/>
+                  <w:commentRangeStart w:id="13"/>
                   <w:r>
                     <w:rPr>
                       <w:rFonts w:ascii="Arial" w:hAnsi="Arial" w:cs="Arial"/>
@@ -7347,7 +7479,7 @@
                       <w:szCs w:val="19"/>
                     </w:rPr>
                   </w:pPr>
-                  <w:commentRangeStart w:id="13"/>
+                  <w:commentRangeStart w:id="14"/>
                   <w:r>
                     <w:rPr>
                       <w:rFonts w:ascii="Arial" w:hAnsi="Arial" w:cs="Arial"/>
@@ -7374,15 +7506,6 @@
                     </w:rPr>
                     <w:t>}</w:t>
                   </w:r>
-                  <w:commentRangeEnd w:id="12"/>
-                  <w:r>
-                    <w:rPr>
-                      <w:rFonts w:ascii="Arial" w:hAnsi="Arial" w:cs="Arial"/>
-                      <w:sz w:val="19"/>
-                      <w:szCs w:val="19"/>
-                    </w:rPr>
-                    <w:commentReference w:id="12"/>
-                  </w:r>
                   <w:commentRangeEnd w:id="13"/>
                   <w:r>
                     <w:rPr>
@@ -7392,6 +7515,15 @@
                     </w:rPr>
                     <w:commentReference w:id="13"/>
                   </w:r>
+                  <w:commentRangeEnd w:id="14"/>
+                  <w:r>
+                    <w:rPr>
+                      <w:rFonts w:ascii="Arial" w:hAnsi="Arial" w:cs="Arial"/>
+                      <w:sz w:val="19"/>
+                      <w:szCs w:val="19"/>
+                    </w:rPr>
+                    <w:commentReference w:id="14"/>
+                  </w:r>
                 </w:p>
               </w:tc>
             </w:tr>
@@ -8910,8 +9042,6 @@
           <w:shd w:val="clear" w:color="auto" w:fill="FFFFFF"/>
         </w:rPr>
       </w:pPr>
-      <w:bookmarkStart w:id="14" w:name="_GoBack"/>
-      <w:bookmarkEnd w:id="14"/>
     </w:p>
     <w:p>
       <w:pPr>
@@ -9202,41 +9332,37 @@
           </w:p>
           <w:p>
             <w:pPr>
-              <w:pStyle w:val="StandardWeb"/>
               <w:shd w:val="clear" w:color="auto" w:fill="FFFFFF"/>
-              <w:spacing w:before="120" w:beforeAutospacing="0" w:after="0" w:afterAutospacing="0"/>
-              <w:rPr>
-                <w:rFonts w:ascii="Arial" w:eastAsiaTheme="minorHAnsi" w:hAnsi="Arial" w:cs="Arial"/>
+              <w:spacing w:before="120"/>
+              <w:rPr>
+                <w:rFonts w:ascii="Arial" w:eastAsia="Times New Roman" w:hAnsi="Arial" w:cs="Arial"/>
                 <w:color w:val="333333"/>
                 <w:sz w:val="19"/>
                 <w:szCs w:val="19"/>
                 <w:shd w:val="clear" w:color="auto" w:fill="FFFFFF"/>
-                <w:lang w:eastAsia="en-US"/>
               </w:rPr>
             </w:pPr>
             <w:r>
               <w:rPr>
-                <w:rFonts w:ascii="Arial" w:eastAsiaTheme="minorHAnsi" w:hAnsi="Arial" w:cs="Arial"/>
+                <w:rFonts w:ascii="Arial" w:eastAsia="Times New Roman" w:hAnsi="Arial" w:cs="Arial"/>
                 <w:b/>
                 <w:bCs/>
                 <w:color w:val="333333"/>
                 <w:sz w:val="19"/>
                 <w:szCs w:val="19"/>
-                <w:lang w:eastAsia="en-US"/>
               </w:rPr>
               <w:t xml:space="preserve">IBAN: </w:t>
             </w:r>
             <w:r>
               <w:rPr>
-                <w:rFonts w:ascii="Arial" w:eastAsiaTheme="minorHAnsi" w:hAnsi="Arial" w:cs="Arial"/>
+                <w:rFonts w:ascii="Arial" w:eastAsia="Times New Roman" w:hAnsi="Arial" w:cs="Arial"/>
                 <w:b/>
                 <w:color w:val="333333"/>
                 <w:sz w:val="19"/>
                 <w:szCs w:val="19"/>
                 <w:shd w:val="clear" w:color="auto" w:fill="FFFFFF"/>
-                <w:lang w:eastAsia="en-US"/>
-              </w:rPr>
-              <w:t>CH23 0833 4513 3215 1200 2</w:t>
+              </w:rPr>
+              <w:t>CH07 0026 2262 1373 7501 Y</w:t>
             </w:r>
           </w:p>
           <w:p>
@@ -9255,152 +9381,97 @@
                 <w:lang w:eastAsia="en-US"/>
               </w:rPr>
             </w:pPr>
+            <w:r>
+              <w:rPr>
+                <w:rFonts w:ascii="Arial" w:hAnsi="Arial" w:cs="Arial"/>
+                <w:bCs/>
+                <w:color w:val="333333"/>
+                <w:sz w:val="19"/>
+                <w:szCs w:val="19"/>
+              </w:rPr>
+              <w:t xml:space="preserve">UBS </w:t>
+            </w:r>
             <w:proofErr w:type="spellStart"/>
             <w:r>
               <w:rPr>
-                <w:rFonts w:ascii="Arial" w:eastAsiaTheme="minorHAnsi" w:hAnsi="Arial" w:cs="Arial"/>
+                <w:rFonts w:ascii="Arial" w:hAnsi="Arial" w:cs="Arial"/>
                 <w:bCs/>
                 <w:color w:val="333333"/>
                 <w:sz w:val="19"/>
                 <w:szCs w:val="19"/>
-                <w:lang w:eastAsia="en-US"/>
-              </w:rPr>
-              <w:t>Baloise</w:t>
+              </w:rPr>
+              <w:t>Switzerland</w:t>
             </w:r>
             <w:proofErr w:type="spellEnd"/>
             <w:r>
               <w:rPr>
-                <w:rFonts w:ascii="Arial" w:eastAsiaTheme="minorHAnsi" w:hAnsi="Arial" w:cs="Arial"/>
+                <w:rFonts w:ascii="Arial" w:hAnsi="Arial" w:cs="Arial"/>
                 <w:bCs/>
                 <w:color w:val="333333"/>
                 <w:sz w:val="19"/>
                 <w:szCs w:val="19"/>
-                <w:lang w:eastAsia="en-US"/>
-              </w:rPr>
-              <w:t xml:space="preserve"> Bank </w:t>
-            </w:r>
-            <w:proofErr w:type="spellStart"/>
-            <w:r>
-              <w:rPr>
-                <w:rFonts w:ascii="Arial" w:eastAsiaTheme="minorHAnsi" w:hAnsi="Arial" w:cs="Arial"/>
-                <w:bCs/>
-                <w:color w:val="333333"/>
-                <w:sz w:val="19"/>
-                <w:szCs w:val="19"/>
-                <w:lang w:eastAsia="en-US"/>
-              </w:rPr>
-              <w:t>SoBa</w:t>
-            </w:r>
-            <w:proofErr w:type="spellEnd"/>
-            <w:r>
-              <w:rPr>
-                <w:rFonts w:ascii="Arial" w:eastAsiaTheme="minorHAnsi" w:hAnsi="Arial" w:cs="Arial"/>
-                <w:bCs/>
-                <w:color w:val="333333"/>
-                <w:sz w:val="19"/>
-                <w:szCs w:val="19"/>
-                <w:lang w:eastAsia="en-US"/>
               </w:rPr>
               <w:t xml:space="preserve"> AG</w:t>
             </w:r>
             <w:r>
               <w:rPr>
-                <w:rFonts w:ascii="Arial" w:eastAsiaTheme="minorHAnsi" w:hAnsi="Arial" w:cs="Arial"/>
+                <w:rFonts w:ascii="Arial" w:hAnsi="Arial" w:cs="Arial"/>
                 <w:color w:val="333333"/>
                 <w:sz w:val="19"/>
                 <w:szCs w:val="19"/>
                 <w:shd w:val="clear" w:color="auto" w:fill="FFFFFF"/>
-                <w:lang w:eastAsia="en-US"/>
               </w:rPr>
               <w:br/>
             </w:r>
             <w:r>
               <w:rPr>
-                <w:rFonts w:ascii="Arial" w:eastAsiaTheme="minorHAnsi" w:hAnsi="Arial" w:cs="Arial"/>
+                <w:rFonts w:ascii="Arial" w:hAnsi="Arial" w:cs="Arial"/>
                 <w:bCs/>
                 <w:color w:val="333333"/>
                 <w:sz w:val="19"/>
                 <w:szCs w:val="19"/>
-                <w:lang w:eastAsia="en-US"/>
-              </w:rPr>
-              <w:t>4502 Solothurn</w:t>
+              </w:rPr>
+              <w:t>4500 Solothurn</w:t>
             </w:r>
             <w:r>
               <w:rPr>
-                <w:rFonts w:ascii="Arial" w:eastAsiaTheme="minorHAnsi" w:hAnsi="Arial" w:cs="Arial"/>
+                <w:rFonts w:ascii="Arial" w:hAnsi="Arial" w:cs="Arial"/>
                 <w:color w:val="333333"/>
                 <w:sz w:val="19"/>
                 <w:szCs w:val="19"/>
                 <w:shd w:val="clear" w:color="auto" w:fill="FFFFFF"/>
-                <w:lang w:eastAsia="en-US"/>
               </w:rPr>
               <w:br/>
             </w:r>
             <w:r>
               <w:rPr>
-                <w:rFonts w:ascii="Arial" w:eastAsiaTheme="minorHAnsi" w:hAnsi="Arial" w:cs="Arial"/>
+                <w:rFonts w:ascii="Arial" w:hAnsi="Arial" w:cs="Arial"/>
                 <w:bCs/>
                 <w:color w:val="333333"/>
                 <w:sz w:val="19"/>
                 <w:szCs w:val="19"/>
-                <w:lang w:eastAsia="en-US"/>
-              </w:rPr>
-              <w:t>Bank Clearing Nummer 8334</w:t>
+              </w:rPr>
+              <w:t>Konto-Nummer 262-137375.01Y</w:t>
             </w:r>
             <w:r>
               <w:rPr>
-                <w:rFonts w:ascii="Arial" w:eastAsiaTheme="minorHAnsi" w:hAnsi="Arial" w:cs="Arial"/>
+                <w:rFonts w:ascii="Arial" w:hAnsi="Arial" w:cs="Arial"/>
                 <w:color w:val="333333"/>
                 <w:sz w:val="19"/>
                 <w:szCs w:val="19"/>
                 <w:shd w:val="clear" w:color="auto" w:fill="FFFFFF"/>
-                <w:lang w:eastAsia="en-US"/>
               </w:rPr>
               <w:br/>
             </w:r>
             <w:r>
               <w:rPr>
-                <w:rFonts w:ascii="Arial" w:eastAsiaTheme="minorHAnsi" w:hAnsi="Arial" w:cs="Arial"/>
+                <w:rFonts w:ascii="Arial" w:hAnsi="Arial" w:cs="Arial"/>
                 <w:bCs/>
                 <w:color w:val="333333"/>
                 <w:sz w:val="19"/>
                 <w:szCs w:val="19"/>
-                <w:lang w:eastAsia="en-US"/>
-              </w:rPr>
-              <w:t>Postkonto-Nummer 45-87-</w:t>
-            </w:r>
-            <w:r>
-              <w:rPr>
-                <w:rFonts w:ascii="Arial" w:eastAsiaTheme="minorHAnsi" w:hAnsi="Arial" w:cs="Arial"/>
-                <w:bCs/>
-                <w:color w:val="333333"/>
-                <w:sz w:val="19"/>
-                <w:szCs w:val="19"/>
-                <w:lang w:eastAsia="en-US"/>
-              </w:rPr>
-              <w:t>4</w:t>
-            </w:r>
-            <w:r>
-              <w:rPr>
-                <w:rFonts w:ascii="Arial" w:eastAsiaTheme="minorHAnsi" w:hAnsi="Arial" w:cs="Arial"/>
-                <w:color w:val="333333"/>
-                <w:sz w:val="19"/>
-                <w:szCs w:val="19"/>
-                <w:shd w:val="clear" w:color="auto" w:fill="FFFFFF"/>
-                <w:lang w:eastAsia="en-US"/>
-              </w:rPr>
-              <w:br/>
-            </w:r>
-            <w:r>
-              <w:rPr>
-                <w:rFonts w:ascii="Arial" w:eastAsiaTheme="minorHAnsi" w:hAnsi="Arial" w:cs="Arial"/>
-                <w:bCs/>
-                <w:color w:val="333333"/>
-                <w:sz w:val="19"/>
-                <w:szCs w:val="19"/>
-                <w:lang w:eastAsia="en-US"/>
-              </w:rPr>
-              <w:t>BIC/SWIFT KBSOCH22</w:t>
+              </w:rPr>
+              <w:t>BIC/SWIFT: UBSWCHZH80A</w:t>
             </w:r>
           </w:p>
           <w:p>
@@ -9467,50 +9538,37 @@
           </w:p>
           <w:p>
             <w:pPr>
-              <w:pStyle w:val="StandardWeb"/>
               <w:shd w:val="clear" w:color="auto" w:fill="FFFFFF"/>
-              <w:spacing w:before="120" w:beforeAutospacing="0" w:after="0" w:afterAutospacing="0"/>
-              <w:rPr>
-                <w:rFonts w:ascii="Arial" w:eastAsiaTheme="minorHAnsi" w:hAnsi="Arial" w:cs="Arial"/>
+              <w:spacing w:before="120"/>
+              <w:rPr>
+                <w:rFonts w:ascii="Arial" w:eastAsia="Times New Roman" w:hAnsi="Arial" w:cs="Arial"/>
+                <w:color w:val="333333"/>
+                <w:sz w:val="19"/>
+                <w:szCs w:val="19"/>
+                <w:shd w:val="clear" w:color="auto" w:fill="FFFFFF"/>
+              </w:rPr>
+            </w:pPr>
+            <w:r>
+              <w:rPr>
+                <w:rFonts w:ascii="Arial" w:eastAsia="Times New Roman" w:hAnsi="Arial" w:cs="Arial"/>
                 <w:b/>
                 <w:bCs/>
                 <w:color w:val="333333"/>
                 <w:sz w:val="19"/>
                 <w:szCs w:val="19"/>
-                <w:lang w:eastAsia="en-US"/>
-              </w:rPr>
-            </w:pPr>
+              </w:rPr>
+              <w:t xml:space="preserve">IBAN: </w:t>
+            </w:r>
             <w:r>
               <w:rPr>
-                <w:rFonts w:ascii="Arial" w:eastAsiaTheme="minorHAnsi" w:hAnsi="Arial" w:cs="Arial"/>
+                <w:rFonts w:ascii="Arial" w:eastAsia="Times New Roman" w:hAnsi="Arial" w:cs="Arial"/>
                 <w:b/>
                 <w:color w:val="333333"/>
                 <w:sz w:val="19"/>
                 <w:szCs w:val="19"/>
-                <w:lang w:eastAsia="en-US"/>
-              </w:rPr>
-              <w:t>IBAN:</w:t>
-            </w:r>
-            <w:r>
-              <w:rPr>
-                <w:rFonts w:ascii="Arial" w:eastAsiaTheme="minorHAnsi" w:hAnsi="Arial" w:cs="Arial"/>
-                <w:color w:val="333333"/>
-                <w:sz w:val="19"/>
-                <w:szCs w:val="19"/>
-                <w:lang w:eastAsia="en-US"/>
-              </w:rPr>
-              <w:t xml:space="preserve"> </w:t>
-            </w:r>
-            <w:r>
-              <w:rPr>
-                <w:rFonts w:ascii="Arial" w:eastAsiaTheme="minorHAnsi" w:hAnsi="Arial" w:cs="Arial"/>
-                <w:b/>
-                <w:color w:val="333333"/>
-                <w:sz w:val="19"/>
-                <w:szCs w:val="19"/>
-                <w:lang w:eastAsia="en-US"/>
-              </w:rPr>
-              <w:t>CH66 0833 4513 3215 1200 4</w:t>
+                <w:shd w:val="clear" w:color="auto" w:fill="FFFFFF"/>
+              </w:rPr>
+              <w:t>CH62 0026 2262 1373 7502 B</w:t>
             </w:r>
           </w:p>
           <w:p>
@@ -9527,112 +9585,97 @@
                 <w:lang w:eastAsia="en-US"/>
               </w:rPr>
             </w:pPr>
+            <w:r>
+              <w:rPr>
+                <w:rFonts w:ascii="Arial" w:hAnsi="Arial" w:cs="Arial"/>
+                <w:bCs/>
+                <w:color w:val="333333"/>
+                <w:sz w:val="19"/>
+                <w:szCs w:val="19"/>
+              </w:rPr>
+              <w:t xml:space="preserve">UBS </w:t>
+            </w:r>
             <w:proofErr w:type="spellStart"/>
             <w:r>
               <w:rPr>
-                <w:rFonts w:ascii="Arial" w:eastAsiaTheme="minorHAnsi" w:hAnsi="Arial" w:cs="Arial"/>
+                <w:rFonts w:ascii="Arial" w:hAnsi="Arial" w:cs="Arial"/>
                 <w:bCs/>
                 <w:color w:val="333333"/>
                 <w:sz w:val="19"/>
                 <w:szCs w:val="19"/>
-                <w:lang w:eastAsia="en-US"/>
-              </w:rPr>
-              <w:t>Baloise</w:t>
+              </w:rPr>
+              <w:t>Switzerland</w:t>
             </w:r>
             <w:proofErr w:type="spellEnd"/>
             <w:r>
               <w:rPr>
-                <w:rFonts w:ascii="Arial" w:eastAsiaTheme="minorHAnsi" w:hAnsi="Arial" w:cs="Arial"/>
+                <w:rFonts w:ascii="Arial" w:hAnsi="Arial" w:cs="Arial"/>
                 <w:bCs/>
                 <w:color w:val="333333"/>
                 <w:sz w:val="19"/>
                 <w:szCs w:val="19"/>
-                <w:lang w:eastAsia="en-US"/>
-              </w:rPr>
-              <w:t xml:space="preserve"> Bank </w:t>
-            </w:r>
-            <w:proofErr w:type="spellStart"/>
-            <w:r>
-              <w:rPr>
-                <w:rFonts w:ascii="Arial" w:eastAsiaTheme="minorHAnsi" w:hAnsi="Arial" w:cs="Arial"/>
-                <w:bCs/>
-                <w:color w:val="333333"/>
-                <w:sz w:val="19"/>
-                <w:szCs w:val="19"/>
-                <w:lang w:eastAsia="en-US"/>
-              </w:rPr>
-              <w:t>SoBa</w:t>
-            </w:r>
-            <w:proofErr w:type="spellEnd"/>
-            <w:r>
-              <w:rPr>
-                <w:rFonts w:ascii="Arial" w:eastAsiaTheme="minorHAnsi" w:hAnsi="Arial" w:cs="Arial"/>
-                <w:bCs/>
-                <w:color w:val="333333"/>
-                <w:sz w:val="19"/>
-                <w:szCs w:val="19"/>
-                <w:lang w:eastAsia="en-US"/>
               </w:rPr>
               <w:t xml:space="preserve"> AG</w:t>
             </w:r>
             <w:r>
               <w:rPr>
-                <w:rFonts w:ascii="Arial" w:eastAsiaTheme="minorHAnsi" w:hAnsi="Arial" w:cs="Arial"/>
+                <w:rFonts w:ascii="Arial" w:hAnsi="Arial" w:cs="Arial"/>
+                <w:color w:val="333333"/>
+                <w:sz w:val="19"/>
+                <w:szCs w:val="19"/>
+                <w:shd w:val="clear" w:color="auto" w:fill="FFFFFF"/>
+              </w:rPr>
+              <w:br/>
+            </w:r>
+            <w:r>
+              <w:rPr>
+                <w:rFonts w:ascii="Arial" w:hAnsi="Arial" w:cs="Arial"/>
                 <w:bCs/>
                 <w:color w:val="333333"/>
                 <w:sz w:val="19"/>
                 <w:szCs w:val="19"/>
-                <w:lang w:eastAsia="en-US"/>
-              </w:rPr>
-              <w:br/>
-              <w:t>4502 Solothurn</w:t>
+              </w:rPr>
+              <w:t>4500 Solothurn</w:t>
             </w:r>
             <w:r>
               <w:rPr>
-                <w:rFonts w:ascii="Arial" w:eastAsiaTheme="minorHAnsi" w:hAnsi="Arial" w:cs="Arial"/>
+                <w:rFonts w:ascii="Arial" w:hAnsi="Arial" w:cs="Arial"/>
+                <w:color w:val="333333"/>
+                <w:sz w:val="19"/>
+                <w:szCs w:val="19"/>
+                <w:shd w:val="clear" w:color="auto" w:fill="FFFFFF"/>
+              </w:rPr>
+              <w:br/>
+            </w:r>
+            <w:r>
+              <w:rPr>
+                <w:rFonts w:ascii="Arial" w:hAnsi="Arial" w:cs="Arial"/>
                 <w:bCs/>
                 <w:color w:val="333333"/>
                 <w:sz w:val="19"/>
                 <w:szCs w:val="19"/>
-                <w:lang w:eastAsia="en-US"/>
-              </w:rPr>
-              <w:br/>
-              <w:t>Bank Clearing Nummer 8334</w:t>
+              </w:rPr>
+              <w:t>Konto-Nummer 262-137375.02B</w:t>
             </w:r>
             <w:r>
               <w:rPr>
-                <w:rFonts w:ascii="Arial" w:eastAsiaTheme="minorHAnsi" w:hAnsi="Arial" w:cs="Arial"/>
+                <w:rFonts w:ascii="Arial" w:hAnsi="Arial" w:cs="Arial"/>
+                <w:color w:val="333333"/>
+                <w:sz w:val="19"/>
+                <w:szCs w:val="19"/>
+                <w:shd w:val="clear" w:color="auto" w:fill="FFFFFF"/>
+              </w:rPr>
+              <w:br/>
+            </w:r>
+            <w:r>
+              <w:rPr>
+                <w:rFonts w:ascii="Arial" w:hAnsi="Arial" w:cs="Arial"/>
                 <w:bCs/>
                 <w:color w:val="333333"/>
                 <w:sz w:val="19"/>
                 <w:szCs w:val="19"/>
-                <w:lang w:eastAsia="en-US"/>
-              </w:rPr>
-              <w:br/>
-              <w:t>Postkonto-Nummer 45-87-</w:t>
-            </w:r>
-            <w:r>
-              <w:rPr>
-                <w:rFonts w:ascii="Arial" w:eastAsiaTheme="minorHAnsi" w:hAnsi="Arial" w:cs="Arial"/>
-                <w:bCs/>
-                <w:color w:val="333333"/>
-                <w:sz w:val="19"/>
-                <w:szCs w:val="19"/>
-                <w:lang w:eastAsia="en-US"/>
-              </w:rPr>
-              <w:t>4</w:t>
-            </w:r>
-            <w:r>
-              <w:rPr>
-                <w:rFonts w:ascii="Arial" w:eastAsiaTheme="minorHAnsi" w:hAnsi="Arial" w:cs="Arial"/>
-                <w:bCs/>
-                <w:color w:val="333333"/>
-                <w:sz w:val="19"/>
-                <w:szCs w:val="19"/>
-                <w:lang w:eastAsia="en-US"/>
-              </w:rPr>
-              <w:br/>
-              <w:t>BIC/SWIFT KBSOCH22</w:t>
+              </w:rPr>
+              <w:t>BIC/SWIFT: UBSWCHZH80A</w:t>
             </w:r>
           </w:p>
           <w:p>
@@ -11050,6 +11093,9 @@
     <w:p>
       <w:pPr>
         <w:pStyle w:val="Kommentartext"/>
+        <w:rPr>
+          <w:lang w:val="fr-CH"/>
+        </w:rPr>
       </w:pPr>
       <w:r>
         <w:rPr>
@@ -11107,6 +11153,7 @@
         <w:rPr>
           <w:rFonts w:ascii="Consolas" w:hAnsi="Consolas"/>
           <w:color w:val="24292E"/>
+          <w:lang w:val="fr-CH"/>
         </w:rPr>
         <w:t>""</w:t>
       </w:r>
@@ -11114,6 +11161,7 @@
         <w:rPr>
           <w:rFonts w:ascii="Consolas" w:hAnsi="Consolas"/>
           <w:color w:val="24292E"/>
+          <w:lang w:val="fr-CH"/>
         </w:rPr>
         <w:t>)</w:t>
       </w:r>
@@ -11163,9 +11211,6 @@
     <w:p>
       <w:pPr>
         <w:pStyle w:val="Kommentartext"/>
-        <w:rPr>
-          <w:lang w:val="fr-CH"/>
-        </w:rPr>
       </w:pPr>
       <w:r>
         <w:rPr>
@@ -11185,7 +11230,6 @@
         <w:rPr>
           <w:rFonts w:ascii="Consolas" w:hAnsi="Consolas"/>
           <w:color w:val="24292E"/>
-          <w:lang w:val="fr-CH"/>
         </w:rPr>
         <w:t>""</w:t>
       </w:r>
@@ -11193,7 +11237,6 @@
         <w:rPr>
           <w:rFonts w:ascii="Consolas" w:hAnsi="Consolas"/>
           <w:color w:val="24292E"/>
-          <w:lang w:val="fr-CH"/>
         </w:rPr>
         <w:t>)</w:t>
       </w:r>
@@ -11379,54 +11422,6 @@
       </w:r>
     </w:p>
   </w:comment>
-  <w:comment w:id="10" w:author="Autor" w:initials="A">
-    <w:p>
-      <w:pPr>
-        <w:pStyle w:val="Kommentartext"/>
-        <w:rPr>
-          <w:lang w:val="en-US"/>
-        </w:rPr>
-      </w:pPr>
-      <w:r>
-        <w:rPr>
-          <w:rStyle w:val="Kommentarzeichen"/>
-        </w:rPr>
-        <w:annotationRef/>
-      </w:r>
-      <w:proofErr w:type="spellStart"/>
-      <w:proofErr w:type="gramStart"/>
-      <w:r>
-        <w:rPr>
-          <w:rFonts w:ascii="Consolas" w:hAnsi="Consolas"/>
-          <w:color w:val="24292E"/>
-          <w:lang w:val="en-US"/>
-        </w:rPr>
-        <w:t>repeatTableRow</w:t>
-      </w:r>
-      <w:proofErr w:type="spellEnd"/>
-      <w:proofErr w:type="gramEnd"/>
-      <w:r>
-        <w:rPr>
-          <w:lang w:val="en-US"/>
-        </w:rPr>
-        <w:t xml:space="preserve"> (</w:t>
-      </w:r>
-      <w:proofErr w:type="spellStart"/>
-      <w:r>
-        <w:rPr>
-          <w:lang w:val="en-US"/>
-        </w:rPr>
-        <w:t>bp</w:t>
-      </w:r>
-      <w:proofErr w:type="spellEnd"/>
-      <w:r>
-        <w:rPr>
-          <w:lang w:val="en-US"/>
-        </w:rPr>
-        <w:t>)</w:t>
-      </w:r>
-    </w:p>
-  </w:comment>
   <w:comment w:id="11" w:author="Autor" w:initials="A">
     <w:p>
       <w:pPr>
@@ -11457,7 +11452,21 @@
         <w:rPr>
           <w:lang w:val="en-US"/>
         </w:rPr>
-        <w:t xml:space="preserve"> (bb)</w:t>
+        <w:t xml:space="preserve"> (</w:t>
+      </w:r>
+      <w:proofErr w:type="spellStart"/>
+      <w:r>
+        <w:rPr>
+          <w:lang w:val="en-US"/>
+        </w:rPr>
+        <w:t>bp</w:t>
+      </w:r>
+      <w:proofErr w:type="spellEnd"/>
+      <w:r>
+        <w:rPr>
+          <w:lang w:val="en-US"/>
+        </w:rPr>
+        <w:t>)</w:t>
       </w:r>
     </w:p>
   </w:comment>
@@ -11465,6 +11474,9 @@
     <w:p>
       <w:pPr>
         <w:pStyle w:val="Kommentartext"/>
+        <w:rPr>
+          <w:lang w:val="en-US"/>
+        </w:rPr>
       </w:pPr>
       <w:r>
         <w:rPr>
@@ -11473,40 +11485,71 @@
         <w:annotationRef/>
       </w:r>
       <w:proofErr w:type="spellStart"/>
+      <w:proofErr w:type="gramStart"/>
       <w:r>
         <w:rPr>
           <w:rFonts w:ascii="Consolas" w:hAnsi="Consolas"/>
           <w:color w:val="24292E"/>
-        </w:rPr>
-        <w:t>displayParagraphIf</w:t>
+          <w:lang w:val="en-US"/>
+        </w:rPr>
+        <w:t>repeatTableRow</w:t>
       </w:r>
       <w:proofErr w:type="spellEnd"/>
-      <w:r>
-        <w:rPr>
-          <w:rFonts w:ascii="Consolas" w:hAnsi="Consolas"/>
-          <w:color w:val="24292E"/>
-        </w:rPr>
-        <w:t>(</w:t>
-      </w:r>
-      <w:proofErr w:type="spellStart"/>
-      <w:r>
-        <w:rPr>
-          <w:rFonts w:ascii="Consolas" w:hAnsi="Consolas"/>
-          <w:color w:val="24292E"/>
-        </w:rPr>
-        <w:t>bemerkungen</w:t>
-      </w:r>
-      <w:proofErr w:type="spellEnd"/>
-      <w:r>
-        <w:rPr>
-          <w:rFonts w:ascii="Consolas" w:hAnsi="Consolas"/>
-          <w:color w:val="24292E"/>
-        </w:rPr>
-        <w:t xml:space="preserve"> != null)</w:t>
+      <w:proofErr w:type="gramEnd"/>
+      <w:r>
+        <w:rPr>
+          <w:lang w:val="en-US"/>
+        </w:rPr>
+        <w:t xml:space="preserve"> (bb)</w:t>
       </w:r>
     </w:p>
   </w:comment>
   <w:comment w:id="13" w:author="Autor" w:initials="A">
+    <w:p>
+      <w:pPr>
+        <w:pStyle w:val="Kommentartext"/>
+      </w:pPr>
+      <w:r>
+        <w:rPr>
+          <w:rStyle w:val="Kommentarzeichen"/>
+        </w:rPr>
+        <w:annotationRef/>
+      </w:r>
+      <w:proofErr w:type="spellStart"/>
+      <w:r>
+        <w:rPr>
+          <w:rFonts w:ascii="Consolas" w:hAnsi="Consolas"/>
+          <w:color w:val="24292E"/>
+        </w:rPr>
+        <w:t>displayParagraphIf</w:t>
+      </w:r>
+      <w:proofErr w:type="spellEnd"/>
+      <w:r>
+        <w:rPr>
+          <w:rFonts w:ascii="Consolas" w:hAnsi="Consolas"/>
+          <w:color w:val="24292E"/>
+        </w:rPr>
+        <w:t>(</w:t>
+      </w:r>
+      <w:proofErr w:type="spellStart"/>
+      <w:r>
+        <w:rPr>
+          <w:rFonts w:ascii="Consolas" w:hAnsi="Consolas"/>
+          <w:color w:val="24292E"/>
+        </w:rPr>
+        <w:t>bemerkungen</w:t>
+      </w:r>
+      <w:proofErr w:type="spellEnd"/>
+      <w:r>
+        <w:rPr>
+          <w:rFonts w:ascii="Consolas" w:hAnsi="Consolas"/>
+          <w:color w:val="24292E"/>
+        </w:rPr>
+        <w:t xml:space="preserve"> != null)</w:t>
+      </w:r>
+    </w:p>
+  </w:comment>
+  <w:comment w:id="14" w:author="Autor" w:initials="A">
     <w:p>
       <w:pPr>
         <w:pStyle w:val="Kommentartext"/>
@@ -11685,7 +11728,7 @@
         <w:color w:val="323E4F" w:themeColor="text2" w:themeShade="BF"/>
         <w:lang w:val="de-DE"/>
       </w:rPr>
-      <w:t>4</w:t>
+      <w:t>6</w:t>
     </w:r>
     <w:r>
       <w:rPr>
@@ -12938,7 +12981,7 @@
 
 <file path=word/numbering.xml><?xml version="1.0" encoding="utf-8"?>
 <w:numbering xmlns:wpc="http://schemas.microsoft.com/office/word/2010/wordprocessingCanvas" xmlns:mc="http://schemas.openxmlformats.org/markup-compatibility/2006" xmlns:o="urn:schemas-microsoft-com:office:office" xmlns:r="http://schemas.openxmlformats.org/officeDocument/2006/relationships" xmlns:m="http://schemas.openxmlformats.org/officeDocument/2006/math" xmlns:v="urn:schemas-microsoft-com:vml" xmlns:wp14="http://schemas.microsoft.com/office/word/2010/wordprocessingDrawing" xmlns:wp="http://schemas.openxmlformats.org/drawingml/2006/wordprocessingDrawing" xmlns:w10="urn:schemas-microsoft-com:office:word" xmlns:w="http://schemas.openxmlformats.org/wordprocessingml/2006/main" xmlns:w14="http://schemas.microsoft.com/office/word/2010/wordml" xmlns:w15="http://schemas.microsoft.com/office/word/2012/wordml" xmlns:wpg="http://schemas.microsoft.com/office/word/2010/wordprocessingGroup" xmlns:wpi="http://schemas.microsoft.com/office/word/2010/wordprocessingInk" xmlns:wne="http://schemas.microsoft.com/office/word/2006/wordml" xmlns:wps="http://schemas.microsoft.com/office/word/2010/wordprocessingShape" mc:Ignorable="w14 w15 wp14">
-  <w:abstractNum w:abstractNumId="0" w15:restartNumberingAfterBreak="0">
+  <w:abstractNum w:abstractNumId="0">
     <w:nsid w:val="0E767108"/>
     <w:multiLevelType w:val="hybridMultilevel"/>
     <w:tmpl w:val="17FEC396"/>
@@ -13051,7 +13094,7 @@
       </w:rPr>
     </w:lvl>
   </w:abstractNum>
-  <w:abstractNum w:abstractNumId="1" w15:restartNumberingAfterBreak="0">
+  <w:abstractNum w:abstractNumId="1">
     <w:nsid w:val="14DA2940"/>
     <w:multiLevelType w:val="hybridMultilevel"/>
     <w:tmpl w:val="A1A24936"/>
@@ -13744,6 +13787,7 @@
     <w:uiPriority w:val="39"/>
     <w:rsid w:val="00067B9C"/>
     <w:tblPr>
+      <w:tblInd w:w="0" w:type="dxa"/>
       <w:tblBorders>
         <w:top w:val="single" w:sz="4" w:space="0" w:color="auto"/>
         <w:left w:val="single" w:sz="4" w:space="0" w:color="auto"/>
@@ -13752,6 +13796,12 @@
         <w:insideH w:val="single" w:sz="4" w:space="0" w:color="auto"/>
         <w:insideV w:val="single" w:sz="4" w:space="0" w:color="auto"/>
       </w:tblBorders>
+      <w:tblCellMar>
+        <w:top w:w="0" w:type="dxa"/>
+        <w:left w:w="108" w:type="dxa"/>
+        <w:bottom w:w="0" w:type="dxa"/>
+        <w:right w:w="108" w:type="dxa"/>
+      </w:tblCellMar>
     </w:tblPr>
   </w:style>
   <w:style w:type="character" w:customStyle="1" w:styleId="berschrift1Zchn">
@@ -14095,14 +14145,14 @@
     <w:charset w:val="00"/>
     <w:family w:val="swiss"/>
     <w:pitch w:val="variable"/>
-    <w:sig w:usb0="E4002EFF" w:usb1="C000247B" w:usb2="00000009" w:usb3="00000000" w:csb0="000001FF" w:csb1="00000000"/>
+    <w:sig w:usb0="E4002EFF" w:usb1="C200247B" w:usb2="00000009" w:usb3="00000000" w:csb0="000001FF" w:csb1="00000000"/>
   </w:font>
   <w:font w:name="Calibri Light">
     <w:panose1 w:val="020F0302020204030204"/>
     <w:charset w:val="00"/>
     <w:family w:val="swiss"/>
     <w:pitch w:val="variable"/>
-    <w:sig w:usb0="E4002EFF" w:usb1="C000247B" w:usb2="00000009" w:usb3="00000000" w:csb0="000001FF" w:csb1="00000000"/>
+    <w:sig w:usb0="E4002EFF" w:usb1="C200247B" w:usb2="00000009" w:usb3="00000000" w:csb0="000001FF" w:csb1="00000000"/>
   </w:font>
   <w:font w:name="Segoe UI">
     <w:panose1 w:val="020B0502040204020203"/>
@@ -14184,6 +14234,7 @@
     <w:rsid w:val="00361B3D"/>
     <w:rsid w:val="00380421"/>
     <w:rsid w:val="0039681A"/>
+    <w:rsid w:val="003A3665"/>
     <w:rsid w:val="003A40D5"/>
     <w:rsid w:val="003B72C8"/>
     <w:rsid w:val="003C195E"/>
@@ -14220,6 +14271,7 @@
     <w:rsid w:val="00680D81"/>
     <w:rsid w:val="00692AD2"/>
     <w:rsid w:val="0069560C"/>
+    <w:rsid w:val="006A7F12"/>
     <w:rsid w:val="006B2C97"/>
     <w:rsid w:val="006B438D"/>
     <w:rsid w:val="006D14B8"/>
@@ -14298,6 +14350,7 @@
     <w:rsid w:val="00DB7B73"/>
     <w:rsid w:val="00DC54EA"/>
     <w:rsid w:val="00DC7414"/>
+    <w:rsid w:val="00DD2A28"/>
     <w:rsid w:val="00E02D0E"/>
     <w:rsid w:val="00E25959"/>
     <w:rsid w:val="00E40C2A"/>
@@ -15063,7 +15116,7 @@
 </file>
 
 <file path=customXml/itemProps1.xml><?xml version="1.0" encoding="utf-8"?>
-<ds:datastoreItem xmlns:ds="http://schemas.openxmlformats.org/officeDocument/2006/customXml" ds:itemID="{0F4C5528-2617-4ED8-912E-86C1E0A563CA}">
+<ds:datastoreItem xmlns:ds="http://schemas.openxmlformats.org/officeDocument/2006/customXml" ds:itemID="{8DC1777C-09AE-4F58-85D0-100B7195D265}">
   <ds:schemaRefs>
     <ds:schemaRef ds:uri="http://schemas.openxmlformats.org/officeDocument/2006/bibliography"/>
   </ds:schemaRefs>

</xml_diff>